<commit_message>
Modificato e aggiunti file sul deliverable
</commit_message>
<xml_diff>
--- a/2° Anno/1° Semestre/Ingegneria del Software/Progetto/Documentazione/Deliverable_1.5.docx
+++ b/2° Anno/1° Semestre/Ingegneria del Software/Progetto/Documentazione/Deliverable_1.5.docx
@@ -1,6 +1,6 @@
 
 <file path=word/document.xml><?xml version="1.0" encoding="utf-8"?>
-<w:document xmlns:wpc="http://schemas.microsoft.com/office/word/2010/wordprocessingCanvas" xmlns:cx="http://schemas.microsoft.com/office/drawing/2014/chartex" xmlns:cx1="http://schemas.microsoft.com/office/drawing/2015/9/8/chartex" xmlns:cx2="http://schemas.microsoft.com/office/drawing/2015/10/21/chartex" xmlns:cx3="http://schemas.microsoft.com/office/drawing/2016/5/9/chartex" xmlns:cx4="http://schemas.microsoft.com/office/drawing/2016/5/10/chartex" xmlns:cx5="http://schemas.microsoft.com/office/drawing/2016/5/11/chartex" xmlns:cx6="http://schemas.microsoft.com/office/drawing/2016/5/12/chartex" xmlns:cx7="http://schemas.microsoft.com/office/drawing/2016/5/13/chartex" xmlns:cx8="http://schemas.microsoft.com/office/drawing/2016/5/14/chartex" xmlns:mc="http://schemas.openxmlformats.org/markup-compatibility/2006" xmlns:aink="http://schemas.microsoft.com/office/drawing/2016/ink" xmlns:am3d="http://schemas.microsoft.com/office/drawing/2017/model3d" xmlns:o="urn:schemas-microsoft-com:office:office" xmlns:oel="http://schemas.microsoft.com/office/2019/extlst" xmlns:r="http://schemas.openxmlformats.org/officeDocument/2006/relationships" xmlns:m="http://schemas.openxmlformats.org/officeDocument/2006/math" xmlns:v="urn:schemas-microsoft-com:vml" xmlns:wp14="http://schemas.microsoft.com/office/word/2010/wordprocessingDrawing" xmlns:wp="http://schemas.openxmlformats.org/drawingml/2006/wordprocessingDrawing" xmlns:w10="urn:schemas-microsoft-com:office:word" xmlns:w="http://schemas.openxmlformats.org/wordprocessingml/2006/main" xmlns:w14="http://schemas.microsoft.com/office/word/2010/wordml" xmlns:w15="http://schemas.microsoft.com/office/word/2012/wordml" xmlns:w16cex="http://schemas.microsoft.com/office/word/2018/wordml/cex" xmlns:w16cid="http://schemas.microsoft.com/office/word/2016/wordml/cid" xmlns:w16="http://schemas.microsoft.com/office/word/2018/wordml" xmlns:w16sdtdh="http://schemas.microsoft.com/office/word/2020/wordml/sdtdatahash" xmlns:w16se="http://schemas.microsoft.com/office/word/2015/wordml/symex" xmlns:wpg="http://schemas.microsoft.com/office/word/2010/wordprocessingGroup" xmlns:wpi="http://schemas.microsoft.com/office/word/2010/wordprocessingInk" xmlns:wne="http://schemas.microsoft.com/office/word/2006/wordml" xmlns:wps="http://schemas.microsoft.com/office/word/2010/wordprocessingShape" mc:Ignorable="w14 w15 w16se w16cid w16 w16cex w16sdtdh wp14">
+<w:document xmlns:wpc="http://schemas.microsoft.com/office/word/2010/wordprocessingCanvas" xmlns:cx="http://schemas.microsoft.com/office/drawing/2014/chartex" xmlns:cx1="http://schemas.microsoft.com/office/drawing/2015/9/8/chartex" xmlns:cx2="http://schemas.microsoft.com/office/drawing/2015/10/21/chartex" xmlns:cx3="http://schemas.microsoft.com/office/drawing/2016/5/9/chartex" xmlns:cx4="http://schemas.microsoft.com/office/drawing/2016/5/10/chartex" xmlns:cx5="http://schemas.microsoft.com/office/drawing/2016/5/11/chartex" xmlns:cx6="http://schemas.microsoft.com/office/drawing/2016/5/12/chartex" xmlns:cx7="http://schemas.microsoft.com/office/drawing/2016/5/13/chartex" xmlns:cx8="http://schemas.microsoft.com/office/drawing/2016/5/14/chartex" xmlns:mc="http://schemas.openxmlformats.org/markup-compatibility/2006" xmlns:aink="http://schemas.microsoft.com/office/drawing/2016/ink" xmlns:am3d="http://schemas.microsoft.com/office/drawing/2017/model3d" xmlns:o="urn:schemas-microsoft-com:office:office" xmlns:r="http://schemas.openxmlformats.org/officeDocument/2006/relationships" xmlns:m="http://schemas.openxmlformats.org/officeDocument/2006/math" xmlns:v="urn:schemas-microsoft-com:vml" xmlns:wp14="http://schemas.microsoft.com/office/word/2010/wordprocessingDrawing" xmlns:wp="http://schemas.openxmlformats.org/drawingml/2006/wordprocessingDrawing" xmlns:w10="urn:schemas-microsoft-com:office:word" xmlns:w="http://schemas.openxmlformats.org/wordprocessingml/2006/main" xmlns:w14="http://schemas.microsoft.com/office/word/2010/wordml" xmlns:w15="http://schemas.microsoft.com/office/word/2012/wordml" xmlns:w16cex="http://schemas.microsoft.com/office/word/2018/wordml/cex" xmlns:w16cid="http://schemas.microsoft.com/office/word/2016/wordml/cid" xmlns:w16="http://schemas.microsoft.com/office/word/2018/wordml" xmlns:w16sdtdh="http://schemas.microsoft.com/office/word/2020/wordml/sdtdatahash" xmlns:w16se="http://schemas.microsoft.com/office/word/2015/wordml/symex" xmlns:wpg="http://schemas.microsoft.com/office/word/2010/wordprocessingGroup" xmlns:wpi="http://schemas.microsoft.com/office/word/2010/wordprocessingInk" xmlns:wne="http://schemas.microsoft.com/office/word/2006/wordml" xmlns:wps="http://schemas.microsoft.com/office/word/2010/wordprocessingShape" mc:Ignorable="w14 w15 w16se w16cid w16 w16cex w16sdtdh wp14">
   <w:body>
     <w:p>
       <w:pPr>
@@ -384,7 +384,23 @@
           <w:sz w:val="28"/>
           <w:szCs w:val="28"/>
         </w:rPr>
-        <w:t>La piattaforma consente di effettuare ricerche avanzate attraverso vari campi, come il nome del podcast, il nome del content creator o l’argomento.</w:t>
+        <w:t xml:space="preserve">La piattaforma consente di effettuare ricerche avanzate attraverso vari campi, come il nome del podcast, il nome del </w:t>
+      </w:r>
+      <w:proofErr w:type="spellStart"/>
+      <w:r>
+        <w:rPr>
+          <w:sz w:val="28"/>
+          <w:szCs w:val="28"/>
+        </w:rPr>
+        <w:t>content</w:t>
+      </w:r>
+      <w:proofErr w:type="spellEnd"/>
+      <w:r>
+        <w:rPr>
+          <w:sz w:val="28"/>
+          <w:szCs w:val="28"/>
+        </w:rPr>
+        <w:t xml:space="preserve"> creator o l’argomento.</w:t>
       </w:r>
     </w:p>
     <w:p>
@@ -453,7 +469,7 @@
     </w:p>
     <w:tbl>
       <w:tblPr>
-        <w:tblStyle w:val="TableGrid"/>
+        <w:tblStyle w:val="Grigliatabella"/>
         <w:tblW w:w="0" w:type="auto"/>
         <w:tblLook w:val="04A0" w:firstRow="1" w:lastRow="0" w:firstColumn="1" w:lastColumn="0" w:noHBand="0" w:noVBand="1"/>
       </w:tblPr>
@@ -550,29 +566,61 @@
                 <w:sz w:val="28"/>
                 <w:szCs w:val="28"/>
               </w:rPr>
-              <w:t>Non consente di effettuare podcast live ma solo caricare contenuti pre-registrati.</w:t>
-            </w:r>
-          </w:p>
-        </w:tc>
-      </w:tr>
-      <w:tr>
-        <w:tc>
-          <w:tcPr>
-            <w:tcW w:w="4814" w:type="dxa"/>
-          </w:tcPr>
-          <w:p>
-            <w:pPr>
-              <w:rPr>
-                <w:sz w:val="28"/>
-                <w:szCs w:val="28"/>
-              </w:rPr>
-            </w:pPr>
-            <w:r>
-              <w:rPr>
-                <w:sz w:val="28"/>
-                <w:szCs w:val="28"/>
-              </w:rPr>
-              <w:t>Strumenti di analisi per i content creator.</w:t>
+              <w:t xml:space="preserve">Non consente di effettuare podcast live ma solo caricare contenuti </w:t>
+            </w:r>
+            <w:proofErr w:type="spellStart"/>
+            <w:r>
+              <w:rPr>
+                <w:sz w:val="28"/>
+                <w:szCs w:val="28"/>
+              </w:rPr>
+              <w:t>pre</w:t>
+            </w:r>
+            <w:proofErr w:type="spellEnd"/>
+            <w:r>
+              <w:rPr>
+                <w:sz w:val="28"/>
+                <w:szCs w:val="28"/>
+              </w:rPr>
+              <w:t>-registrati.</w:t>
+            </w:r>
+          </w:p>
+        </w:tc>
+      </w:tr>
+      <w:tr>
+        <w:tc>
+          <w:tcPr>
+            <w:tcW w:w="4814" w:type="dxa"/>
+          </w:tcPr>
+          <w:p>
+            <w:pPr>
+              <w:rPr>
+                <w:sz w:val="28"/>
+                <w:szCs w:val="28"/>
+              </w:rPr>
+            </w:pPr>
+            <w:r>
+              <w:rPr>
+                <w:sz w:val="28"/>
+                <w:szCs w:val="28"/>
+              </w:rPr>
+              <w:t xml:space="preserve">Strumenti di analisi per i </w:t>
+            </w:r>
+            <w:proofErr w:type="spellStart"/>
+            <w:r>
+              <w:rPr>
+                <w:sz w:val="28"/>
+                <w:szCs w:val="28"/>
+              </w:rPr>
+              <w:t>content</w:t>
+            </w:r>
+            <w:proofErr w:type="spellEnd"/>
+            <w:r>
+              <w:rPr>
+                <w:sz w:val="28"/>
+                <w:szCs w:val="28"/>
+              </w:rPr>
+              <w:t xml:space="preserve"> creator.</w:t>
             </w:r>
           </w:p>
         </w:tc>
@@ -711,7 +759,7 @@
     </w:p>
     <w:tbl>
       <w:tblPr>
-        <w:tblStyle w:val="TableGrid"/>
+        <w:tblStyle w:val="Grigliatabella"/>
         <w:tblW w:w="0" w:type="auto"/>
         <w:tblLook w:val="04A0" w:firstRow="1" w:lastRow="0" w:firstColumn="1" w:lastColumn="0" w:noHBand="0" w:noVBand="1"/>
       </w:tblPr>
@@ -833,7 +881,39 @@
                 <w:sz w:val="28"/>
                 <w:szCs w:val="28"/>
               </w:rPr>
-              <w:t>È stata scelta la ricerca avanzata di spotify per la sua capacità di filtrare in modo efficacie i podcast attraverso i criteri rilevante della nostra applicazione: nome podcast, categoria podcast e content creator.</w:t>
+              <w:t xml:space="preserve">È stata scelta la ricerca avanzata di </w:t>
+            </w:r>
+            <w:proofErr w:type="spellStart"/>
+            <w:r>
+              <w:rPr>
+                <w:sz w:val="28"/>
+                <w:szCs w:val="28"/>
+              </w:rPr>
+              <w:t>spotify</w:t>
+            </w:r>
+            <w:proofErr w:type="spellEnd"/>
+            <w:r>
+              <w:rPr>
+                <w:sz w:val="28"/>
+                <w:szCs w:val="28"/>
+              </w:rPr>
+              <w:t xml:space="preserve"> per la sua capacità di filtrare in modo efficacie i podcast attraverso i criteri rilevante della nostra applicazione: nome podcast, categoria podcast e </w:t>
+            </w:r>
+            <w:proofErr w:type="spellStart"/>
+            <w:r>
+              <w:rPr>
+                <w:sz w:val="28"/>
+                <w:szCs w:val="28"/>
+              </w:rPr>
+              <w:t>content</w:t>
+            </w:r>
+            <w:proofErr w:type="spellEnd"/>
+            <w:r>
+              <w:rPr>
+                <w:sz w:val="28"/>
+                <w:szCs w:val="28"/>
+              </w:rPr>
+              <w:t xml:space="preserve"> creator.</w:t>
             </w:r>
           </w:p>
         </w:tc>
@@ -872,6 +952,7 @@
           <w:szCs w:val="28"/>
         </w:rPr>
       </w:pPr>
+      <w:proofErr w:type="spellStart"/>
       <w:r>
         <w:rPr>
           <w:color w:val="FF0000"/>
@@ -881,6 +962,7 @@
         <w:lastRenderedPageBreak/>
         <w:t>Youtube</w:t>
       </w:r>
+      <w:proofErr w:type="spellEnd"/>
       <w:r>
         <w:rPr>
           <w:color w:val="FF0000"/>
@@ -921,12 +1003,21 @@
           <w:szCs w:val="28"/>
         </w:rPr>
       </w:pPr>
+      <w:proofErr w:type="spellStart"/>
       <w:r>
         <w:rPr>
           <w:sz w:val="28"/>
           <w:szCs w:val="28"/>
         </w:rPr>
-        <w:t>Youtube è un piattaforma di condivisione che offre agli utenti una vasta gamma di contenuti, inclusi podcast live e on – demand. Gli Utenti hanno la possibilità di interagire con i podcast attraverso commenti e feedback.</w:t>
+        <w:t>Youtube</w:t>
+      </w:r>
+      <w:proofErr w:type="spellEnd"/>
+      <w:r>
+        <w:rPr>
+          <w:sz w:val="28"/>
+          <w:szCs w:val="28"/>
+        </w:rPr>
+        <w:t xml:space="preserve"> è un piattaforma di condivisione che offre agli utenti una vasta gamma di contenuti, inclusi podcast live e on – demand. Gli Utenti hanno la possibilità di interagire con i podcast attraverso commenti e feedback.</w:t>
       </w:r>
     </w:p>
     <w:p>
@@ -941,7 +1032,39 @@
           <w:sz w:val="28"/>
           <w:szCs w:val="28"/>
         </w:rPr>
-        <w:t>I content creator  su Youtube godono della libertà di mantenere i propri contenuti sulla piattaforma senza limiti di tempo, consentendo una maggiore flessibilità nella gestione e nell’accesso ai loro video nel corso del tempo.</w:t>
+        <w:t xml:space="preserve">I </w:t>
+      </w:r>
+      <w:proofErr w:type="spellStart"/>
+      <w:r>
+        <w:rPr>
+          <w:sz w:val="28"/>
+          <w:szCs w:val="28"/>
+        </w:rPr>
+        <w:t>content</w:t>
+      </w:r>
+      <w:proofErr w:type="spellEnd"/>
+      <w:r>
+        <w:rPr>
+          <w:sz w:val="28"/>
+          <w:szCs w:val="28"/>
+        </w:rPr>
+        <w:t xml:space="preserve"> creator  su </w:t>
+      </w:r>
+      <w:proofErr w:type="spellStart"/>
+      <w:r>
+        <w:rPr>
+          <w:sz w:val="28"/>
+          <w:szCs w:val="28"/>
+        </w:rPr>
+        <w:t>Youtube</w:t>
+      </w:r>
+      <w:proofErr w:type="spellEnd"/>
+      <w:r>
+        <w:rPr>
+          <w:sz w:val="28"/>
+          <w:szCs w:val="28"/>
+        </w:rPr>
+        <w:t xml:space="preserve"> godono della libertà di mantenere i propri contenuti sulla piattaforma senza limiti di tempo, consentendo una maggiore flessibilità nella gestione e nell’accesso ai loro video nel corso del tempo.</w:t>
       </w:r>
     </w:p>
     <w:p>
@@ -956,7 +1079,23 @@
           <w:sz w:val="28"/>
           <w:szCs w:val="28"/>
         </w:rPr>
-        <w:t>Gli utenti di Youtube possono creare playlist personalizzate, permettendo loro di organizzare i loro contenuti preferiti in un unico luogo.</w:t>
+        <w:t xml:space="preserve">Gli utenti di </w:t>
+      </w:r>
+      <w:proofErr w:type="spellStart"/>
+      <w:r>
+        <w:rPr>
+          <w:sz w:val="28"/>
+          <w:szCs w:val="28"/>
+        </w:rPr>
+        <w:t>Youtube</w:t>
+      </w:r>
+      <w:proofErr w:type="spellEnd"/>
+      <w:r>
+        <w:rPr>
+          <w:sz w:val="28"/>
+          <w:szCs w:val="28"/>
+        </w:rPr>
+        <w:t xml:space="preserve"> possono creare playlist personalizzate, permettendo loro di organizzare i loro contenuti preferiti in un unico luogo.</w:t>
       </w:r>
     </w:p>
     <w:p>
@@ -971,7 +1110,23 @@
           <w:sz w:val="28"/>
           <w:szCs w:val="28"/>
         </w:rPr>
-        <w:t>Similmente, i content creator hanno la possibilità di creare playlist per organizzare i propri contenuti, offrendo una maggiore navigabilità per gli utenti.</w:t>
+        <w:t xml:space="preserve">Similmente, i </w:t>
+      </w:r>
+      <w:proofErr w:type="spellStart"/>
+      <w:r>
+        <w:rPr>
+          <w:sz w:val="28"/>
+          <w:szCs w:val="28"/>
+        </w:rPr>
+        <w:t>content</w:t>
+      </w:r>
+      <w:proofErr w:type="spellEnd"/>
+      <w:r>
+        <w:rPr>
+          <w:sz w:val="28"/>
+          <w:szCs w:val="28"/>
+        </w:rPr>
+        <w:t xml:space="preserve"> creator hanno la possibilità di creare playlist per organizzare i propri contenuti, offrendo una maggiore navigabilità per gli utenti.</w:t>
       </w:r>
     </w:p>
     <w:p>
@@ -1040,7 +1195,7 @@
     </w:p>
     <w:tbl>
       <w:tblPr>
-        <w:tblStyle w:val="TableGrid"/>
+        <w:tblStyle w:val="Grigliatabella"/>
         <w:tblW w:w="0" w:type="auto"/>
         <w:tblLook w:val="04A0" w:firstRow="1" w:lastRow="0" w:firstColumn="1" w:lastColumn="0" w:noHBand="0" w:noVBand="1"/>
       </w:tblPr>
@@ -1117,7 +1272,23 @@
                 <w:sz w:val="28"/>
                 <w:szCs w:val="28"/>
               </w:rPr>
-              <w:t>Possibilità per i content creator di effettuare podcast live.</w:t>
+              <w:t xml:space="preserve">Possibilità per i </w:t>
+            </w:r>
+            <w:proofErr w:type="spellStart"/>
+            <w:r>
+              <w:rPr>
+                <w:sz w:val="28"/>
+                <w:szCs w:val="28"/>
+              </w:rPr>
+              <w:t>content</w:t>
+            </w:r>
+            <w:proofErr w:type="spellEnd"/>
+            <w:r>
+              <w:rPr>
+                <w:sz w:val="28"/>
+                <w:szCs w:val="28"/>
+              </w:rPr>
+              <w:t xml:space="preserve"> creator di effettuare podcast live.</w:t>
             </w:r>
           </w:p>
         </w:tc>
@@ -1300,7 +1471,7 @@
     </w:p>
     <w:tbl>
       <w:tblPr>
-        <w:tblStyle w:val="TableGrid"/>
+        <w:tblStyle w:val="Grigliatabella"/>
         <w:tblW w:w="0" w:type="auto"/>
         <w:tblLook w:val="04A0" w:firstRow="1" w:lastRow="0" w:firstColumn="1" w:lastColumn="0" w:noHBand="0" w:noVBand="1"/>
       </w:tblPr>
@@ -1410,7 +1581,23 @@
                 <w:sz w:val="28"/>
                 <w:szCs w:val="28"/>
               </w:rPr>
-              <w:t>offre agli utenti la possibilità di interagire attivamente con i contenuti on – demand attraverso feedback e commenti. Questa funzionalità consente agli utenti di esprimere le proprie opinioni, condividere pensieri e fornire feedback direttamente ai content creator, creando un ambiente partecipativo e interattivo.</w:t>
+              <w:t xml:space="preserve">offre agli utenti la possibilità di interagire attivamente con i contenuti on – demand attraverso feedback e commenti. Questa funzionalità consente agli utenti di esprimere le proprie opinioni, condividere pensieri e fornire feedback direttamente ai </w:t>
+            </w:r>
+            <w:proofErr w:type="spellStart"/>
+            <w:r>
+              <w:rPr>
+                <w:sz w:val="28"/>
+                <w:szCs w:val="28"/>
+              </w:rPr>
+              <w:t>content</w:t>
+            </w:r>
+            <w:proofErr w:type="spellEnd"/>
+            <w:r>
+              <w:rPr>
+                <w:sz w:val="28"/>
+                <w:szCs w:val="28"/>
+              </w:rPr>
+              <w:t xml:space="preserve"> creator, creando un ambiente partecipativo e interattivo.</w:t>
             </w:r>
           </w:p>
         </w:tc>
@@ -1456,7 +1643,23 @@
                 <w:sz w:val="28"/>
                 <w:szCs w:val="28"/>
               </w:rPr>
-              <w:t>È stato scelto Yotube in quanto permette la permanenza dei commenti senza nessun limite temporale.</w:t>
+              <w:t xml:space="preserve">È stato scelto </w:t>
+            </w:r>
+            <w:proofErr w:type="spellStart"/>
+            <w:r>
+              <w:rPr>
+                <w:sz w:val="28"/>
+                <w:szCs w:val="28"/>
+              </w:rPr>
+              <w:t>Yotube</w:t>
+            </w:r>
+            <w:proofErr w:type="spellEnd"/>
+            <w:r>
+              <w:rPr>
+                <w:sz w:val="28"/>
+                <w:szCs w:val="28"/>
+              </w:rPr>
+              <w:t xml:space="preserve"> in quanto permette la permanenza dei commenti senza nessun limite temporale.</w:t>
             </w:r>
           </w:p>
         </w:tc>
@@ -1472,7 +1675,7 @@
     </w:p>
     <w:tbl>
       <w:tblPr>
-        <w:tblStyle w:val="TableGrid"/>
+        <w:tblStyle w:val="Grigliatabella"/>
         <w:tblW w:w="0" w:type="auto"/>
         <w:tblLook w:val="04A0" w:firstRow="1" w:lastRow="0" w:firstColumn="1" w:lastColumn="0" w:noHBand="0" w:noVBand="1"/>
       </w:tblPr>
@@ -1600,7 +1803,23 @@
                 <w:sz w:val="28"/>
                 <w:szCs w:val="28"/>
               </w:rPr>
-              <w:t>i content creator di pubblicare i propri contenuti senza alcun limite di tempo sulla piattaforma. Questa caratteristica offre una grande flessibilità ai creatori, consentendo loro di condividere i propri contenuti di varie lunghezze e formati senza restrizioni temporali. Gli utenti inoltre possono così accedere a una vasta gamma di contenuti garantendo una varietà di opzioni per ogni preferenza.</w:t>
+              <w:t xml:space="preserve">i </w:t>
+            </w:r>
+            <w:proofErr w:type="spellStart"/>
+            <w:r>
+              <w:rPr>
+                <w:sz w:val="28"/>
+                <w:szCs w:val="28"/>
+              </w:rPr>
+              <w:t>content</w:t>
+            </w:r>
+            <w:proofErr w:type="spellEnd"/>
+            <w:r>
+              <w:rPr>
+                <w:sz w:val="28"/>
+                <w:szCs w:val="28"/>
+              </w:rPr>
+              <w:t xml:space="preserve"> creator di pubblicare i propri contenuti senza alcun limite di tempo sulla piattaforma. Questa caratteristica offre una grande flessibilità ai creatori, consentendo loro di condividere i propri contenuti di varie lunghezze e formati senza restrizioni temporali. Gli utenti inoltre possono così accedere a una vasta gamma di contenuti garantendo una varietà di opzioni per ogni preferenza.</w:t>
             </w:r>
           </w:p>
         </w:tc>
@@ -1646,7 +1865,23 @@
                 <w:sz w:val="28"/>
                 <w:szCs w:val="28"/>
               </w:rPr>
-              <w:t>È stato scelto Youtube in quanto il nostro sistema vuole permettere agli utenti un accesso continuo e senza limiti temporali ai contenuti presenti sulla piattaforma.</w:t>
+              <w:t xml:space="preserve">È stato scelto </w:t>
+            </w:r>
+            <w:proofErr w:type="spellStart"/>
+            <w:r>
+              <w:rPr>
+                <w:sz w:val="28"/>
+                <w:szCs w:val="28"/>
+              </w:rPr>
+              <w:t>Youtube</w:t>
+            </w:r>
+            <w:proofErr w:type="spellEnd"/>
+            <w:r>
+              <w:rPr>
+                <w:sz w:val="28"/>
+                <w:szCs w:val="28"/>
+              </w:rPr>
+              <w:t xml:space="preserve"> in quanto il nostro sistema vuole permettere agli utenti un accesso continuo e senza limiti temporali ai contenuti presenti sulla piattaforma.</w:t>
             </w:r>
           </w:p>
         </w:tc>
@@ -1662,7 +1897,7 @@
     </w:p>
     <w:tbl>
       <w:tblPr>
-        <w:tblStyle w:val="TableGrid"/>
+        <w:tblStyle w:val="Grigliatabella"/>
         <w:tblW w:w="0" w:type="auto"/>
         <w:tblLook w:val="04A0" w:firstRow="1" w:lastRow="0" w:firstColumn="1" w:lastColumn="0" w:noHBand="0" w:noVBand="1"/>
       </w:tblPr>
@@ -1836,7 +2071,23 @@
                 <w:sz w:val="28"/>
                 <w:szCs w:val="28"/>
               </w:rPr>
-              <w:t xml:space="preserve">È stata scelta la gestione delle notifiche di Youtube in quanto permette di ricevere notifiche e aggiornamenti attraverso notifiche pop-up, le quali rappresentano esattamente ciò che il nostro sistema vuole fornire. </w:t>
+              <w:t xml:space="preserve">È stata scelta la gestione delle notifiche di </w:t>
+            </w:r>
+            <w:proofErr w:type="spellStart"/>
+            <w:r>
+              <w:rPr>
+                <w:sz w:val="28"/>
+                <w:szCs w:val="28"/>
+              </w:rPr>
+              <w:t>Youtube</w:t>
+            </w:r>
+            <w:proofErr w:type="spellEnd"/>
+            <w:r>
+              <w:rPr>
+                <w:sz w:val="28"/>
+                <w:szCs w:val="28"/>
+              </w:rPr>
+              <w:t xml:space="preserve"> in quanto permette di ricevere notifiche e aggiornamenti attraverso notifiche pop-up, le quali rappresentano esattamente ciò che il nostro sistema vuole fornire. </w:t>
             </w:r>
           </w:p>
         </w:tc>
@@ -1876,7 +2127,7 @@
     </w:p>
     <w:tbl>
       <w:tblPr>
-        <w:tblStyle w:val="TableGrid"/>
+        <w:tblStyle w:val="Grigliatabella"/>
         <w:tblW w:w="0" w:type="auto"/>
         <w:tblLook w:val="04A0" w:firstRow="1" w:lastRow="0" w:firstColumn="1" w:lastColumn="0" w:noHBand="0" w:noVBand="1"/>
       </w:tblPr>
@@ -1906,6 +2157,7 @@
                 <w:sz w:val="32"/>
                 <w:szCs w:val="32"/>
               </w:rPr>
+              <w:lastRenderedPageBreak/>
               <w:t xml:space="preserve">SOTA </w:t>
             </w:r>
             <w:r>
@@ -2050,7 +2302,23 @@
                 <w:sz w:val="28"/>
                 <w:szCs w:val="28"/>
               </w:rPr>
-              <w:t>È stato scelto youtube in quanto permette di ricevere notifiche tempestive sul caricamento di contenuti on – demand, sia promemoria sulle live programmate dai canali seguiti.</w:t>
+              <w:t xml:space="preserve">È stato scelto </w:t>
+            </w:r>
+            <w:proofErr w:type="spellStart"/>
+            <w:r>
+              <w:rPr>
+                <w:sz w:val="28"/>
+                <w:szCs w:val="28"/>
+              </w:rPr>
+              <w:t>youtube</w:t>
+            </w:r>
+            <w:proofErr w:type="spellEnd"/>
+            <w:r>
+              <w:rPr>
+                <w:sz w:val="28"/>
+                <w:szCs w:val="28"/>
+              </w:rPr>
+              <w:t xml:space="preserve"> in quanto permette di ricevere notifiche tempestive sul caricamento di contenuti on – demand, sia promemoria sulle live programmate dai canali seguiti.</w:t>
             </w:r>
           </w:p>
         </w:tc>
@@ -2089,6 +2357,7 @@
           <w:szCs w:val="28"/>
         </w:rPr>
       </w:pPr>
+      <w:proofErr w:type="spellStart"/>
       <w:r>
         <w:rPr>
           <w:color w:val="FF0000"/>
@@ -2096,7 +2365,16 @@
           <w:szCs w:val="48"/>
         </w:rPr>
         <w:lastRenderedPageBreak/>
-        <w:t>Twitch (3)</w:t>
+        <w:t>Twitch</w:t>
+      </w:r>
+      <w:proofErr w:type="spellEnd"/>
+      <w:r>
+        <w:rPr>
+          <w:color w:val="FF0000"/>
+          <w:sz w:val="48"/>
+          <w:szCs w:val="48"/>
+        </w:rPr>
+        <w:t xml:space="preserve"> (3)</w:t>
       </w:r>
       <w:r>
         <w:rPr>
@@ -2129,12 +2407,37 @@
           <w:szCs w:val="28"/>
         </w:rPr>
       </w:pPr>
+      <w:proofErr w:type="spellStart"/>
       <w:r>
         <w:rPr>
           <w:sz w:val="28"/>
           <w:szCs w:val="28"/>
         </w:rPr>
-        <w:t>Twitch è una piattaforma di streaming live dedicata principalmente alle trasmissione in diretta. Gli utenti di Twitch hanno la possibilità di effettuare esclusivamente live, creando un’esperienza immediata e interattiva per gli spettatori.</w:t>
+        <w:t>Twitch</w:t>
+      </w:r>
+      <w:proofErr w:type="spellEnd"/>
+      <w:r>
+        <w:rPr>
+          <w:sz w:val="28"/>
+          <w:szCs w:val="28"/>
+        </w:rPr>
+        <w:t xml:space="preserve"> è una piattaforma di streaming live dedicata principalmente alle trasmissione in diretta. Gli utenti di </w:t>
+      </w:r>
+      <w:proofErr w:type="spellStart"/>
+      <w:r>
+        <w:rPr>
+          <w:sz w:val="28"/>
+          <w:szCs w:val="28"/>
+        </w:rPr>
+        <w:t>Twitch</w:t>
+      </w:r>
+      <w:proofErr w:type="spellEnd"/>
+      <w:r>
+        <w:rPr>
+          <w:sz w:val="28"/>
+          <w:szCs w:val="28"/>
+        </w:rPr>
+        <w:t xml:space="preserve"> hanno la possibilità di effettuare esclusivamente live, creando un’esperienza immediata e interattiva per gli spettatori.</w:t>
       </w:r>
     </w:p>
     <w:p>
@@ -2149,7 +2452,39 @@
           <w:sz w:val="28"/>
           <w:szCs w:val="28"/>
         </w:rPr>
-        <w:t>Oltre alle live, Twitch offre la possibilità di registrare le trasmissioni, consento ai content creator di archiviare i loro contenuti per una visualizzazione successiva. È importa notare che l’archiviazione dei contenuti sulla piattaforma ha una durata limitata.</w:t>
+        <w:t xml:space="preserve">Oltre alle live, </w:t>
+      </w:r>
+      <w:proofErr w:type="spellStart"/>
+      <w:r>
+        <w:rPr>
+          <w:sz w:val="28"/>
+          <w:szCs w:val="28"/>
+        </w:rPr>
+        <w:t>Twitch</w:t>
+      </w:r>
+      <w:proofErr w:type="spellEnd"/>
+      <w:r>
+        <w:rPr>
+          <w:sz w:val="28"/>
+          <w:szCs w:val="28"/>
+        </w:rPr>
+        <w:t xml:space="preserve"> offre la possibilità di registrare le trasmissioni, consento ai </w:t>
+      </w:r>
+      <w:proofErr w:type="spellStart"/>
+      <w:r>
+        <w:rPr>
+          <w:sz w:val="28"/>
+          <w:szCs w:val="28"/>
+        </w:rPr>
+        <w:t>content</w:t>
+      </w:r>
+      <w:proofErr w:type="spellEnd"/>
+      <w:r>
+        <w:rPr>
+          <w:sz w:val="28"/>
+          <w:szCs w:val="28"/>
+        </w:rPr>
+        <w:t xml:space="preserve"> creator di archiviare i loro contenuti per una visualizzazione successiva. È importa notare che l’archiviazione dei contenuti sulla piattaforma ha una durata limitata.</w:t>
       </w:r>
     </w:p>
     <w:p>
@@ -2164,7 +2499,39 @@
           <w:sz w:val="28"/>
           <w:szCs w:val="28"/>
         </w:rPr>
-        <w:t>Inoltre, Twitch consente ai content creator di programmare le loro live in anticipo, offrendo la possibilità di ricevere notifiche sulla pianificazione degli eventi.</w:t>
+        <w:t xml:space="preserve">Inoltre, </w:t>
+      </w:r>
+      <w:proofErr w:type="spellStart"/>
+      <w:r>
+        <w:rPr>
+          <w:sz w:val="28"/>
+          <w:szCs w:val="28"/>
+        </w:rPr>
+        <w:t>Twitch</w:t>
+      </w:r>
+      <w:proofErr w:type="spellEnd"/>
+      <w:r>
+        <w:rPr>
+          <w:sz w:val="28"/>
+          <w:szCs w:val="28"/>
+        </w:rPr>
+        <w:t xml:space="preserve"> consente ai </w:t>
+      </w:r>
+      <w:proofErr w:type="spellStart"/>
+      <w:r>
+        <w:rPr>
+          <w:sz w:val="28"/>
+          <w:szCs w:val="28"/>
+        </w:rPr>
+        <w:t>content</w:t>
+      </w:r>
+      <w:proofErr w:type="spellEnd"/>
+      <w:r>
+        <w:rPr>
+          <w:sz w:val="28"/>
+          <w:szCs w:val="28"/>
+        </w:rPr>
+        <w:t xml:space="preserve"> creator di programmare le loro live in anticipo, offrendo la possibilità di ricevere notifiche sulla pianificazione degli eventi.</w:t>
       </w:r>
     </w:p>
     <w:p>
@@ -2179,7 +2546,23 @@
           <w:sz w:val="28"/>
           <w:szCs w:val="28"/>
         </w:rPr>
-        <w:t>Un elemento distintivo di Twitch è la forte interattività offerta agli utenti durante le trasmissioni live. Gli spettatori possono interagire con lo streamer attraverso la chat, inviando messaggi e feedback.</w:t>
+        <w:t xml:space="preserve">Un elemento distintivo di </w:t>
+      </w:r>
+      <w:proofErr w:type="spellStart"/>
+      <w:r>
+        <w:rPr>
+          <w:sz w:val="28"/>
+          <w:szCs w:val="28"/>
+        </w:rPr>
+        <w:t>Twitch</w:t>
+      </w:r>
+      <w:proofErr w:type="spellEnd"/>
+      <w:r>
+        <w:rPr>
+          <w:sz w:val="28"/>
+          <w:szCs w:val="28"/>
+        </w:rPr>
+        <w:t xml:space="preserve"> è la forte interattività offerta agli utenti durante le trasmissioni live. Gli spettatori possono interagire con lo streamer attraverso la chat, inviando messaggi e feedback.</w:t>
       </w:r>
     </w:p>
     <w:p>
@@ -2189,12 +2572,21 @@
           <w:szCs w:val="28"/>
         </w:rPr>
       </w:pPr>
+      <w:proofErr w:type="spellStart"/>
       <w:r>
         <w:rPr>
           <w:sz w:val="28"/>
           <w:szCs w:val="28"/>
         </w:rPr>
-        <w:t>Twitch fornisce anche strumenti per moderare la chat durante le live, garantendo un ambiente di streaming positivo e sicuro.</w:t>
+        <w:t>Twitch</w:t>
+      </w:r>
+      <w:proofErr w:type="spellEnd"/>
+      <w:r>
+        <w:rPr>
+          <w:sz w:val="28"/>
+          <w:szCs w:val="28"/>
+        </w:rPr>
+        <w:t xml:space="preserve"> fornisce anche strumenti per moderare la chat durante le live, garantendo un ambiente di streaming positivo e sicuro.</w:t>
       </w:r>
     </w:p>
     <w:p>
@@ -2224,7 +2616,7 @@
     </w:p>
     <w:tbl>
       <w:tblPr>
-        <w:tblStyle w:val="TableGrid"/>
+        <w:tblStyle w:val="Grigliatabella"/>
         <w:tblW w:w="0" w:type="auto"/>
         <w:tblLook w:val="04A0" w:firstRow="1" w:lastRow="0" w:firstColumn="1" w:lastColumn="0" w:noHBand="0" w:noVBand="1"/>
       </w:tblPr>
@@ -2301,7 +2693,23 @@
                 <w:sz w:val="28"/>
                 <w:szCs w:val="28"/>
               </w:rPr>
-              <w:t>Possibilità per il content creator di effettuare podcast live.</w:t>
+              <w:t xml:space="preserve">Possibilità per il </w:t>
+            </w:r>
+            <w:proofErr w:type="spellStart"/>
+            <w:r>
+              <w:rPr>
+                <w:sz w:val="28"/>
+                <w:szCs w:val="28"/>
+              </w:rPr>
+              <w:t>content</w:t>
+            </w:r>
+            <w:proofErr w:type="spellEnd"/>
+            <w:r>
+              <w:rPr>
+                <w:sz w:val="28"/>
+                <w:szCs w:val="28"/>
+              </w:rPr>
+              <w:t xml:space="preserve"> creator di effettuare podcast live.</w:t>
             </w:r>
           </w:p>
         </w:tc>
@@ -2343,7 +2751,23 @@
                 <w:sz w:val="28"/>
                 <w:szCs w:val="28"/>
               </w:rPr>
-              <w:t>Possibilità per gli utenti di interagire con il content creator in tempo reale.</w:t>
+              <w:t xml:space="preserve">Possibilità per gli utenti di interagire con il </w:t>
+            </w:r>
+            <w:proofErr w:type="spellStart"/>
+            <w:r>
+              <w:rPr>
+                <w:sz w:val="28"/>
+                <w:szCs w:val="28"/>
+              </w:rPr>
+              <w:t>content</w:t>
+            </w:r>
+            <w:proofErr w:type="spellEnd"/>
+            <w:r>
+              <w:rPr>
+                <w:sz w:val="28"/>
+                <w:szCs w:val="28"/>
+              </w:rPr>
+              <w:t xml:space="preserve"> creator in tempo reale.</w:t>
             </w:r>
           </w:p>
         </w:tc>
@@ -2385,42 +2809,74 @@
                 <w:sz w:val="28"/>
                 <w:szCs w:val="28"/>
               </w:rPr>
-              <w:t>Possibilità per i content creator di registrare le proprie trasmissioni live</w:t>
-            </w:r>
-          </w:p>
-        </w:tc>
-        <w:tc>
-          <w:tcPr>
-            <w:tcW w:w="4814" w:type="dxa"/>
-          </w:tcPr>
-          <w:p>
-            <w:pPr>
-              <w:rPr>
-                <w:sz w:val="28"/>
-                <w:szCs w:val="28"/>
-              </w:rPr>
-            </w:pPr>
-          </w:p>
-        </w:tc>
-      </w:tr>
-      <w:tr>
-        <w:tc>
-          <w:tcPr>
-            <w:tcW w:w="4814" w:type="dxa"/>
-          </w:tcPr>
-          <w:p>
-            <w:pPr>
-              <w:rPr>
-                <w:sz w:val="28"/>
-                <w:szCs w:val="28"/>
-              </w:rPr>
-            </w:pPr>
-            <w:r>
-              <w:rPr>
-                <w:sz w:val="28"/>
-                <w:szCs w:val="28"/>
-              </w:rPr>
-              <w:t>Possibilità per i content creator di programmare le live anticipatamente.</w:t>
+              <w:t xml:space="preserve">Possibilità per i </w:t>
+            </w:r>
+            <w:proofErr w:type="spellStart"/>
+            <w:r>
+              <w:rPr>
+                <w:sz w:val="28"/>
+                <w:szCs w:val="28"/>
+              </w:rPr>
+              <w:t>content</w:t>
+            </w:r>
+            <w:proofErr w:type="spellEnd"/>
+            <w:r>
+              <w:rPr>
+                <w:sz w:val="28"/>
+                <w:szCs w:val="28"/>
+              </w:rPr>
+              <w:t xml:space="preserve"> creator di registrare le proprie trasmissioni live</w:t>
+            </w:r>
+          </w:p>
+        </w:tc>
+        <w:tc>
+          <w:tcPr>
+            <w:tcW w:w="4814" w:type="dxa"/>
+          </w:tcPr>
+          <w:p>
+            <w:pPr>
+              <w:rPr>
+                <w:sz w:val="28"/>
+                <w:szCs w:val="28"/>
+              </w:rPr>
+            </w:pPr>
+          </w:p>
+        </w:tc>
+      </w:tr>
+      <w:tr>
+        <w:tc>
+          <w:tcPr>
+            <w:tcW w:w="4814" w:type="dxa"/>
+          </w:tcPr>
+          <w:p>
+            <w:pPr>
+              <w:rPr>
+                <w:sz w:val="28"/>
+                <w:szCs w:val="28"/>
+              </w:rPr>
+            </w:pPr>
+            <w:r>
+              <w:rPr>
+                <w:sz w:val="28"/>
+                <w:szCs w:val="28"/>
+              </w:rPr>
+              <w:t xml:space="preserve">Possibilità per i </w:t>
+            </w:r>
+            <w:proofErr w:type="spellStart"/>
+            <w:r>
+              <w:rPr>
+                <w:sz w:val="28"/>
+                <w:szCs w:val="28"/>
+              </w:rPr>
+              <w:t>content</w:t>
+            </w:r>
+            <w:proofErr w:type="spellEnd"/>
+            <w:r>
+              <w:rPr>
+                <w:sz w:val="28"/>
+                <w:szCs w:val="28"/>
+              </w:rPr>
+              <w:t xml:space="preserve"> creator di programmare le live anticipatamente.</w:t>
             </w:r>
           </w:p>
         </w:tc>
@@ -2491,7 +2947,7 @@
     </w:p>
     <w:tbl>
       <w:tblPr>
-        <w:tblStyle w:val="TableGrid"/>
+        <w:tblStyle w:val="Grigliatabella"/>
         <w:tblW w:w="0" w:type="auto"/>
         <w:tblLook w:val="04A0" w:firstRow="1" w:lastRow="0" w:firstColumn="1" w:lastColumn="0" w:noHBand="0" w:noVBand="1"/>
       </w:tblPr>
@@ -2619,7 +3075,23 @@
                 <w:sz w:val="28"/>
                 <w:szCs w:val="28"/>
               </w:rPr>
-              <w:t>consente ai content creator di registrare le proprie trasmissioni live, offrendo la possibilità di archiviare sulla piattaforma i propri contenuti. Questa funzionalità permette ai creatori di preservare le loro live e offrire agli spettatori che non hanno avuto la possibilità di partecipare alla trasmissione live, di poterle rivedere in un secondo momento.</w:t>
+              <w:t xml:space="preserve">consente ai </w:t>
+            </w:r>
+            <w:proofErr w:type="spellStart"/>
+            <w:r>
+              <w:rPr>
+                <w:sz w:val="28"/>
+                <w:szCs w:val="28"/>
+              </w:rPr>
+              <w:t>content</w:t>
+            </w:r>
+            <w:proofErr w:type="spellEnd"/>
+            <w:r>
+              <w:rPr>
+                <w:sz w:val="28"/>
+                <w:szCs w:val="28"/>
+              </w:rPr>
+              <w:t xml:space="preserve"> creator di registrare le proprie trasmissioni live, offrendo la possibilità di archiviare sulla piattaforma i propri contenuti. Questa funzionalità permette ai creatori di preservare le loro live e offrire agli spettatori che non hanno avuto la possibilità di partecipare alla trasmissione live, di poterle rivedere in un secondo momento.</w:t>
             </w:r>
           </w:p>
         </w:tc>
@@ -2665,7 +3137,39 @@
                 <w:sz w:val="28"/>
                 <w:szCs w:val="28"/>
               </w:rPr>
-              <w:t>Requisito comune di twitch e youtube. Nessuna delle due applicazioni presenta requisiti per cui preferire l’una all’altra, quindi sono state prese in considerazione entrambe.</w:t>
+              <w:t xml:space="preserve">Requisito comune di </w:t>
+            </w:r>
+            <w:proofErr w:type="spellStart"/>
+            <w:r>
+              <w:rPr>
+                <w:sz w:val="28"/>
+                <w:szCs w:val="28"/>
+              </w:rPr>
+              <w:t>twitch</w:t>
+            </w:r>
+            <w:proofErr w:type="spellEnd"/>
+            <w:r>
+              <w:rPr>
+                <w:sz w:val="28"/>
+                <w:szCs w:val="28"/>
+              </w:rPr>
+              <w:t xml:space="preserve"> e </w:t>
+            </w:r>
+            <w:proofErr w:type="spellStart"/>
+            <w:r>
+              <w:rPr>
+                <w:sz w:val="28"/>
+                <w:szCs w:val="28"/>
+              </w:rPr>
+              <w:t>youtube</w:t>
+            </w:r>
+            <w:proofErr w:type="spellEnd"/>
+            <w:r>
+              <w:rPr>
+                <w:sz w:val="28"/>
+                <w:szCs w:val="28"/>
+              </w:rPr>
+              <w:t>. Nessuna delle due applicazioni presenta requisiti per cui preferire l’una all’altra, quindi sono state prese in considerazione entrambe.</w:t>
             </w:r>
           </w:p>
         </w:tc>
@@ -2681,7 +3185,7 @@
     </w:p>
     <w:tbl>
       <w:tblPr>
-        <w:tblStyle w:val="TableGrid"/>
+        <w:tblStyle w:val="Grigliatabella"/>
         <w:tblW w:w="0" w:type="auto"/>
         <w:tblLook w:val="04A0" w:firstRow="1" w:lastRow="0" w:firstColumn="1" w:lastColumn="0" w:noHBand="0" w:noVBand="1"/>
       </w:tblPr>
@@ -2855,7 +3359,39 @@
                 <w:sz w:val="28"/>
                 <w:szCs w:val="28"/>
               </w:rPr>
-              <w:t>Requisito comune di twitch e youtube. Nessuna delle due applicazioni presenta requisiti per cui preferire l’una all’altra, quindi sono state prese in considerazione entrambe.</w:t>
+              <w:t xml:space="preserve">Requisito comune di </w:t>
+            </w:r>
+            <w:proofErr w:type="spellStart"/>
+            <w:r>
+              <w:rPr>
+                <w:sz w:val="28"/>
+                <w:szCs w:val="28"/>
+              </w:rPr>
+              <w:t>twitch</w:t>
+            </w:r>
+            <w:proofErr w:type="spellEnd"/>
+            <w:r>
+              <w:rPr>
+                <w:sz w:val="28"/>
+                <w:szCs w:val="28"/>
+              </w:rPr>
+              <w:t xml:space="preserve"> e </w:t>
+            </w:r>
+            <w:proofErr w:type="spellStart"/>
+            <w:r>
+              <w:rPr>
+                <w:sz w:val="28"/>
+                <w:szCs w:val="28"/>
+              </w:rPr>
+              <w:t>youtube</w:t>
+            </w:r>
+            <w:proofErr w:type="spellEnd"/>
+            <w:r>
+              <w:rPr>
+                <w:sz w:val="28"/>
+                <w:szCs w:val="28"/>
+              </w:rPr>
+              <w:t>. Nessuna delle due applicazioni presenta requisiti per cui preferire l’una all’altra, quindi sono state prese in considerazione entrambe.</w:t>
             </w:r>
           </w:p>
         </w:tc>
@@ -2871,7 +3407,7 @@
     </w:p>
     <w:tbl>
       <w:tblPr>
-        <w:tblStyle w:val="TableGrid"/>
+        <w:tblStyle w:val="Grigliatabella"/>
         <w:tblW w:w="0" w:type="auto"/>
         <w:tblLook w:val="04A0" w:firstRow="1" w:lastRow="0" w:firstColumn="1" w:lastColumn="0" w:noHBand="0" w:noVBand="1"/>
       </w:tblPr>
@@ -2999,7 +3535,39 @@
                 <w:sz w:val="28"/>
                 <w:szCs w:val="28"/>
               </w:rPr>
-              <w:t>applicazione offre la possibilità ai content creator con gestire e moderare la chat durante le trasmissioni live. Questo strumento fornisce ai content creator il controllo sulla conversazione in corso, contribuendo a mantenere un ambiente positivo e rispettoso.</w:t>
+              <w:t xml:space="preserve">applicazione offre la possibilità ai </w:t>
+            </w:r>
+            <w:proofErr w:type="spellStart"/>
+            <w:r>
+              <w:rPr>
+                <w:sz w:val="28"/>
+                <w:szCs w:val="28"/>
+              </w:rPr>
+              <w:t>content</w:t>
+            </w:r>
+            <w:proofErr w:type="spellEnd"/>
+            <w:r>
+              <w:rPr>
+                <w:sz w:val="28"/>
+                <w:szCs w:val="28"/>
+              </w:rPr>
+              <w:t xml:space="preserve"> creator con gestire e moderare la chat durante le trasmissioni live. Questo strumento fornisce ai </w:t>
+            </w:r>
+            <w:proofErr w:type="spellStart"/>
+            <w:r>
+              <w:rPr>
+                <w:sz w:val="28"/>
+                <w:szCs w:val="28"/>
+              </w:rPr>
+              <w:t>content</w:t>
+            </w:r>
+            <w:proofErr w:type="spellEnd"/>
+            <w:r>
+              <w:rPr>
+                <w:sz w:val="28"/>
+                <w:szCs w:val="28"/>
+              </w:rPr>
+              <w:t xml:space="preserve"> creator il controllo sulla conversazione in corso, contribuendo a mantenere un ambiente positivo e rispettoso.</w:t>
             </w:r>
           </w:p>
         </w:tc>
@@ -3045,7 +3613,23 @@
                 <w:sz w:val="28"/>
                 <w:szCs w:val="28"/>
               </w:rPr>
-              <w:t>È stato scelto Twitch in quanto offre un servizio di mediazione di chat automatizzato.</w:t>
+              <w:t xml:space="preserve">È stato scelto </w:t>
+            </w:r>
+            <w:proofErr w:type="spellStart"/>
+            <w:r>
+              <w:rPr>
+                <w:sz w:val="28"/>
+                <w:szCs w:val="28"/>
+              </w:rPr>
+              <w:t>Twitch</w:t>
+            </w:r>
+            <w:proofErr w:type="spellEnd"/>
+            <w:r>
+              <w:rPr>
+                <w:sz w:val="28"/>
+                <w:szCs w:val="28"/>
+              </w:rPr>
+              <w:t xml:space="preserve"> in quanto offre un servizio di mediazione di chat automatizzato.</w:t>
             </w:r>
           </w:p>
         </w:tc>
@@ -3093,7 +3677,7 @@
     </w:p>
     <w:tbl>
       <w:tblPr>
-        <w:tblStyle w:val="TableGrid"/>
+        <w:tblStyle w:val="Grigliatabella"/>
         <w:tblW w:w="0" w:type="auto"/>
         <w:tblLook w:val="04A0" w:firstRow="1" w:lastRow="0" w:firstColumn="1" w:lastColumn="0" w:noHBand="0" w:noVBand="1"/>
       </w:tblPr>
@@ -3215,7 +3799,39 @@
                 <w:sz w:val="28"/>
                 <w:szCs w:val="28"/>
               </w:rPr>
-              <w:t>L’applicazione offre una funzionalità di programmazione degli eventi che consente ai content creator di organizzare e annunciare anticipatamente le loro trasmissioni. Questa funzionalità fornisce ai content creator il controllo della pianificazione degli eventi, in modo da mantenere una programmazione coerente e coinvolgente.</w:t>
+              <w:t xml:space="preserve">L’applicazione offre una funzionalità di programmazione degli eventi che consente ai </w:t>
+            </w:r>
+            <w:proofErr w:type="spellStart"/>
+            <w:r>
+              <w:rPr>
+                <w:sz w:val="28"/>
+                <w:szCs w:val="28"/>
+              </w:rPr>
+              <w:t>content</w:t>
+            </w:r>
+            <w:proofErr w:type="spellEnd"/>
+            <w:r>
+              <w:rPr>
+                <w:sz w:val="28"/>
+                <w:szCs w:val="28"/>
+              </w:rPr>
+              <w:t xml:space="preserve"> creator di organizzare e annunciare anticipatamente le loro trasmissioni. Questa funzionalità fornisce ai </w:t>
+            </w:r>
+            <w:proofErr w:type="spellStart"/>
+            <w:r>
+              <w:rPr>
+                <w:sz w:val="28"/>
+                <w:szCs w:val="28"/>
+              </w:rPr>
+              <w:t>content</w:t>
+            </w:r>
+            <w:proofErr w:type="spellEnd"/>
+            <w:r>
+              <w:rPr>
+                <w:sz w:val="28"/>
+                <w:szCs w:val="28"/>
+              </w:rPr>
+              <w:t xml:space="preserve"> creator il controllo della pianificazione degli eventi, in modo da mantenere una programmazione coerente e coinvolgente.</w:t>
             </w:r>
           </w:p>
         </w:tc>
@@ -3261,7 +3877,23 @@
                 <w:sz w:val="28"/>
                 <w:szCs w:val="28"/>
               </w:rPr>
-              <w:t>È stato scelto Twitch in quanto offre una maggiore calendarizzazione delle trasmissioni live.</w:t>
+              <w:t xml:space="preserve">È stato scelto </w:t>
+            </w:r>
+            <w:proofErr w:type="spellStart"/>
+            <w:r>
+              <w:rPr>
+                <w:sz w:val="28"/>
+                <w:szCs w:val="28"/>
+              </w:rPr>
+              <w:t>Twitch</w:t>
+            </w:r>
+            <w:proofErr w:type="spellEnd"/>
+            <w:r>
+              <w:rPr>
+                <w:sz w:val="28"/>
+                <w:szCs w:val="28"/>
+              </w:rPr>
+              <w:t xml:space="preserve"> in quanto offre una maggiore calendarizzazione delle trasmissioni live.</w:t>
             </w:r>
           </w:p>
         </w:tc>
@@ -3381,7 +4013,7 @@
     </w:p>
     <w:p>
       <w:pPr>
-        <w:pStyle w:val="ListParagraph"/>
+        <w:pStyle w:val="Paragrafoelenco"/>
         <w:numPr>
           <w:ilvl w:val="0"/>
           <w:numId w:val="1"/>
@@ -3426,7 +4058,7 @@
     </w:p>
     <w:p>
       <w:pPr>
-        <w:pStyle w:val="ListParagraph"/>
+        <w:pStyle w:val="Paragrafoelenco"/>
         <w:numPr>
           <w:ilvl w:val="0"/>
           <w:numId w:val="1"/>
@@ -3464,7 +4096,7 @@
     </w:p>
     <w:p>
       <w:pPr>
-        <w:pStyle w:val="ListParagraph"/>
+        <w:pStyle w:val="Paragrafoelenco"/>
         <w:numPr>
           <w:ilvl w:val="0"/>
           <w:numId w:val="1"/>
@@ -3518,7 +4150,7 @@
     </w:p>
     <w:p>
       <w:pPr>
-        <w:pStyle w:val="ListParagraph"/>
+        <w:pStyle w:val="Paragrafoelenco"/>
         <w:numPr>
           <w:ilvl w:val="0"/>
           <w:numId w:val="1"/>
@@ -3556,7 +4188,7 @@
     </w:p>
     <w:p>
       <w:pPr>
-        <w:pStyle w:val="ListParagraph"/>
+        <w:pStyle w:val="Paragrafoelenco"/>
         <w:numPr>
           <w:ilvl w:val="0"/>
           <w:numId w:val="1"/>
@@ -3589,7 +4221,23 @@
           <w:sz w:val="28"/>
           <w:szCs w:val="28"/>
         </w:rPr>
-        <w:t>: parte automatizzata (attraverso dei bot) che aiuta i content creator e gli admin a gestire la piattaforma.</w:t>
+        <w:t xml:space="preserve">: parte automatizzata (attraverso dei bot) che aiuta i </w:t>
+      </w:r>
+      <w:proofErr w:type="spellStart"/>
+      <w:r>
+        <w:rPr>
+          <w:sz w:val="28"/>
+          <w:szCs w:val="28"/>
+        </w:rPr>
+        <w:t>content</w:t>
+      </w:r>
+      <w:proofErr w:type="spellEnd"/>
+      <w:r>
+        <w:rPr>
+          <w:sz w:val="28"/>
+          <w:szCs w:val="28"/>
+        </w:rPr>
+        <w:t xml:space="preserve"> creator e gli admin a gestire la piattaforma.</w:t>
       </w:r>
     </w:p>
     <w:p>
@@ -3638,7 +4286,7 @@
                     <pic:cNvPicPr/>
                   </pic:nvPicPr>
                   <pic:blipFill rotWithShape="1">
-                    <a:blip r:embed="rId7">
+                    <a:blip r:embed="rId5">
                       <a:extLst>
                         <a:ext uri="{28A0092B-C50C-407E-A947-70E740481C1C}">
                           <a14:useLocalDpi xmlns:a14="http://schemas.microsoft.com/office/drawing/2010/main" val="0"/>
@@ -3771,7 +4419,7 @@
     </w:p>
     <w:tbl>
       <w:tblPr>
-        <w:tblStyle w:val="TableGrid"/>
+        <w:tblStyle w:val="Grigliatabella"/>
         <w:tblW w:w="0" w:type="auto"/>
         <w:tblLook w:val="04A0" w:firstRow="1" w:lastRow="0" w:firstColumn="1" w:lastColumn="0" w:noHBand="0" w:noVBand="1"/>
       </w:tblPr>
@@ -3924,7 +4572,7 @@
     </w:p>
     <w:tbl>
       <w:tblPr>
-        <w:tblStyle w:val="TableGrid"/>
+        <w:tblStyle w:val="Grigliatabella"/>
         <w:tblW w:w="0" w:type="auto"/>
         <w:tblLook w:val="04A0" w:firstRow="1" w:lastRow="0" w:firstColumn="1" w:lastColumn="0" w:noHBand="0" w:noVBand="1"/>
       </w:tblPr>
@@ -4083,7 +4731,7 @@
     </w:p>
     <w:tbl>
       <w:tblPr>
-        <w:tblStyle w:val="TableGrid"/>
+        <w:tblStyle w:val="Grigliatabella"/>
         <w:tblW w:w="0" w:type="auto"/>
         <w:tblLook w:val="04A0" w:firstRow="1" w:lastRow="0" w:firstColumn="1" w:lastColumn="0" w:noHBand="0" w:noVBand="1"/>
       </w:tblPr>
@@ -4419,7 +5067,7 @@
     </w:p>
     <w:tbl>
       <w:tblPr>
-        <w:tblStyle w:val="TableGrid"/>
+        <w:tblStyle w:val="Grigliatabella"/>
         <w:tblW w:w="0" w:type="auto"/>
         <w:tblLook w:val="04A0" w:firstRow="1" w:lastRow="0" w:firstColumn="1" w:lastColumn="0" w:noHBand="0" w:noVBand="1"/>
       </w:tblPr>
@@ -4533,7 +5181,7 @@
     </w:p>
     <w:tbl>
       <w:tblPr>
-        <w:tblStyle w:val="TableGrid"/>
+        <w:tblStyle w:val="Grigliatabella"/>
         <w:tblW w:w="0" w:type="auto"/>
         <w:tblLook w:val="04A0" w:firstRow="1" w:lastRow="0" w:firstColumn="1" w:lastColumn="0" w:noHBand="0" w:noVBand="1"/>
       </w:tblPr>
@@ -4655,7 +5303,7 @@
     </w:p>
     <w:tbl>
       <w:tblPr>
-        <w:tblStyle w:val="TableGrid"/>
+        <w:tblStyle w:val="Grigliatabella"/>
         <w:tblW w:w="0" w:type="auto"/>
         <w:tblLook w:val="04A0" w:firstRow="1" w:lastRow="0" w:firstColumn="1" w:lastColumn="0" w:noHBand="0" w:noVBand="1"/>
       </w:tblPr>
@@ -4792,7 +5440,7 @@
     </w:p>
     <w:tbl>
       <w:tblPr>
-        <w:tblStyle w:val="TableGrid"/>
+        <w:tblStyle w:val="Grigliatabella"/>
         <w:tblW w:w="0" w:type="auto"/>
         <w:tblLook w:val="04A0" w:firstRow="1" w:lastRow="0" w:firstColumn="1" w:lastColumn="0" w:noHBand="0" w:noVBand="1"/>
       </w:tblPr>
@@ -4915,7 +5563,7 @@
     </w:p>
     <w:tbl>
       <w:tblPr>
-        <w:tblStyle w:val="TableGrid"/>
+        <w:tblStyle w:val="Grigliatabella"/>
         <w:tblW w:w="0" w:type="auto"/>
         <w:tblLook w:val="04A0" w:firstRow="1" w:lastRow="0" w:firstColumn="1" w:lastColumn="0" w:noHBand="0" w:noVBand="1"/>
       </w:tblPr>
@@ -4983,7 +5631,27 @@
                 <w:sz w:val="28"/>
                 <w:szCs w:val="28"/>
               </w:rPr>
-              <w:t>Convalida permessi content creator</w:t>
+              <w:t xml:space="preserve">Convalida permessi </w:t>
+            </w:r>
+            <w:proofErr w:type="spellStart"/>
+            <w:r>
+              <w:rPr>
+                <w:b/>
+                <w:bCs/>
+                <w:sz w:val="28"/>
+                <w:szCs w:val="28"/>
+              </w:rPr>
+              <w:t>content</w:t>
+            </w:r>
+            <w:proofErr w:type="spellEnd"/>
+            <w:r>
+              <w:rPr>
+                <w:b/>
+                <w:bCs/>
+                <w:sz w:val="28"/>
+                <w:szCs w:val="28"/>
+              </w:rPr>
+              <w:t xml:space="preserve"> creator</w:t>
             </w:r>
           </w:p>
         </w:tc>
@@ -5026,7 +5694,25 @@
                 <w:szCs w:val="28"/>
                 <w:shd w:val="clear" w:color="auto" w:fill="FFFFFF" w:themeFill="background1"/>
               </w:rPr>
-              <w:t xml:space="preserve">L’admin dopo aver ricevuto il modulo di richiesta di acquisizione dei permessi per diventare content creator, da parte di un utente, estenderà le funzionalità dell’account.  </w:t>
+              <w:t xml:space="preserve">L’admin dopo aver ricevuto il modulo di richiesta di acquisizione dei permessi per diventare </w:t>
+            </w:r>
+            <w:proofErr w:type="spellStart"/>
+            <w:r>
+              <w:rPr>
+                <w:sz w:val="28"/>
+                <w:szCs w:val="28"/>
+                <w:shd w:val="clear" w:color="auto" w:fill="FFFFFF" w:themeFill="background1"/>
+              </w:rPr>
+              <w:t>content</w:t>
+            </w:r>
+            <w:proofErr w:type="spellEnd"/>
+            <w:r>
+              <w:rPr>
+                <w:sz w:val="28"/>
+                <w:szCs w:val="28"/>
+                <w:shd w:val="clear" w:color="auto" w:fill="FFFFFF" w:themeFill="background1"/>
+              </w:rPr>
+              <w:t xml:space="preserve"> creator, da parte di un utente, estenderà le funzionalità dell’account.  </w:t>
             </w:r>
           </w:p>
         </w:tc>
@@ -5042,7 +5728,7 @@
     </w:p>
     <w:tbl>
       <w:tblPr>
-        <w:tblStyle w:val="TableGrid"/>
+        <w:tblStyle w:val="Grigliatabella"/>
         <w:tblW w:w="0" w:type="auto"/>
         <w:tblLook w:val="04A0" w:firstRow="1" w:lastRow="0" w:firstColumn="1" w:lastColumn="0" w:noHBand="0" w:noVBand="1"/>
       </w:tblPr>
@@ -5155,7 +5841,25 @@
                 <w:szCs w:val="28"/>
                 <w:shd w:val="clear" w:color="auto" w:fill="FFFFFF" w:themeFill="background1"/>
               </w:rPr>
-              <w:t>I content creator hanno la possibilità di caricare podcast, precedentemente registrati, attraverso il loro account sulla piattaforma. Questo processo implica l’inserimento di un titolo per identificare il podcast e la selezione di una categoria.</w:t>
+              <w:t xml:space="preserve">I </w:t>
+            </w:r>
+            <w:proofErr w:type="spellStart"/>
+            <w:r>
+              <w:rPr>
+                <w:sz w:val="28"/>
+                <w:szCs w:val="28"/>
+                <w:shd w:val="clear" w:color="auto" w:fill="FFFFFF" w:themeFill="background1"/>
+              </w:rPr>
+              <w:t>content</w:t>
+            </w:r>
+            <w:proofErr w:type="spellEnd"/>
+            <w:r>
+              <w:rPr>
+                <w:sz w:val="28"/>
+                <w:szCs w:val="28"/>
+                <w:shd w:val="clear" w:color="auto" w:fill="FFFFFF" w:themeFill="background1"/>
+              </w:rPr>
+              <w:t xml:space="preserve"> creator hanno la possibilità di caricare podcast, precedentemente registrati, attraverso il loro account sulla piattaforma. Questo processo implica l’inserimento di un titolo per identificare il podcast e la selezione di una categoria.</w:t>
             </w:r>
           </w:p>
         </w:tc>
@@ -5169,7 +5873,7 @@
     <w:p/>
     <w:tbl>
       <w:tblPr>
-        <w:tblStyle w:val="TableGrid"/>
+        <w:tblStyle w:val="Grigliatabella"/>
         <w:tblW w:w="0" w:type="auto"/>
         <w:tblLook w:val="04A0" w:firstRow="1" w:lastRow="0" w:firstColumn="1" w:lastColumn="0" w:noHBand="0" w:noVBand="1"/>
       </w:tblPr>
@@ -5271,7 +5975,7 @@
           </w:tcPr>
           <w:p>
             <w:pPr>
-              <w:pStyle w:val="ListParagraph"/>
+              <w:pStyle w:val="Paragrafoelenco"/>
               <w:numPr>
                 <w:ilvl w:val="0"/>
                 <w:numId w:val="2"/>
@@ -5288,12 +5992,30 @@
                 <w:szCs w:val="28"/>
                 <w:shd w:val="clear" w:color="auto" w:fill="FFFFFF" w:themeFill="background1"/>
               </w:rPr>
-              <w:t>Il content creator avrà la possibilità di rimuovere in qualsiasi momento un proprio podcast dalla piattaforma.</w:t>
-            </w:r>
-          </w:p>
-          <w:p>
-            <w:pPr>
-              <w:pStyle w:val="ListParagraph"/>
+              <w:t xml:space="preserve">Il </w:t>
+            </w:r>
+            <w:proofErr w:type="spellStart"/>
+            <w:r>
+              <w:rPr>
+                <w:sz w:val="28"/>
+                <w:szCs w:val="28"/>
+                <w:shd w:val="clear" w:color="auto" w:fill="FFFFFF" w:themeFill="background1"/>
+              </w:rPr>
+              <w:t>content</w:t>
+            </w:r>
+            <w:proofErr w:type="spellEnd"/>
+            <w:r>
+              <w:rPr>
+                <w:sz w:val="28"/>
+                <w:szCs w:val="28"/>
+                <w:shd w:val="clear" w:color="auto" w:fill="FFFFFF" w:themeFill="background1"/>
+              </w:rPr>
+              <w:t xml:space="preserve"> creator avrà la possibilità di rimuovere in qualsiasi momento un proprio podcast dalla piattaforma.</w:t>
+            </w:r>
+          </w:p>
+          <w:p>
+            <w:pPr>
+              <w:pStyle w:val="Paragrafoelenco"/>
               <w:numPr>
                 <w:ilvl w:val="0"/>
                 <w:numId w:val="2"/>
@@ -5334,7 +6056,25 @@
                 <w:szCs w:val="28"/>
                 <w:shd w:val="clear" w:color="auto" w:fill="FFFFFF" w:themeFill="background1"/>
               </w:rPr>
-              <w:t>, potrà rimuovere il prodcast se ritenuto non conforme alle normative dell’applicativo.</w:t>
+              <w:t xml:space="preserve">, potrà rimuovere il </w:t>
+            </w:r>
+            <w:proofErr w:type="spellStart"/>
+            <w:r>
+              <w:rPr>
+                <w:sz w:val="28"/>
+                <w:szCs w:val="28"/>
+                <w:shd w:val="clear" w:color="auto" w:fill="FFFFFF" w:themeFill="background1"/>
+              </w:rPr>
+              <w:t>prodcast</w:t>
+            </w:r>
+            <w:proofErr w:type="spellEnd"/>
+            <w:r>
+              <w:rPr>
+                <w:sz w:val="28"/>
+                <w:szCs w:val="28"/>
+                <w:shd w:val="clear" w:color="auto" w:fill="FFFFFF" w:themeFill="background1"/>
+              </w:rPr>
+              <w:t xml:space="preserve"> se ritenuto non conforme alle normative dell’applicativo.</w:t>
             </w:r>
           </w:p>
         </w:tc>
@@ -5343,7 +6083,7 @@
     <w:p/>
     <w:tbl>
       <w:tblPr>
-        <w:tblStyle w:val="TableGrid"/>
+        <w:tblStyle w:val="Grigliatabella"/>
         <w:tblW w:w="0" w:type="auto"/>
         <w:tblLook w:val="04A0" w:firstRow="1" w:lastRow="0" w:firstColumn="1" w:lastColumn="0" w:noHBand="0" w:noVBand="1"/>
       </w:tblPr>
@@ -5469,7 +6209,7 @@
     </w:p>
     <w:tbl>
       <w:tblPr>
-        <w:tblStyle w:val="TableGrid"/>
+        <w:tblStyle w:val="Grigliatabella"/>
         <w:tblW w:w="0" w:type="auto"/>
         <w:tblLook w:val="04A0" w:firstRow="1" w:lastRow="0" w:firstColumn="1" w:lastColumn="0" w:noHBand="0" w:noVBand="1"/>
       </w:tblPr>
@@ -5614,7 +6354,7 @@
     </w:p>
     <w:tbl>
       <w:tblPr>
-        <w:tblStyle w:val="TableGrid"/>
+        <w:tblStyle w:val="Grigliatabella"/>
         <w:tblW w:w="0" w:type="auto"/>
         <w:tblLook w:val="04A0" w:firstRow="1" w:lastRow="0" w:firstColumn="1" w:lastColumn="0" w:noHBand="0" w:noVBand="1"/>
       </w:tblPr>
@@ -5758,7 +6498,25 @@
                 <w:szCs w:val="28"/>
                 <w:shd w:val="clear" w:color="auto" w:fill="FFFFFF" w:themeFill="background1"/>
               </w:rPr>
-              <w:t>I content creator, tramite il loro account, avranno la possibilità di avviare una trasmissione live sulla piattaforma, in modo da ottenere una interazione immediata con gli utenti. Questo processo comprende la definizione di un titolo per la live e la selezione di una categoria.</w:t>
+              <w:t xml:space="preserve">I </w:t>
+            </w:r>
+            <w:proofErr w:type="spellStart"/>
+            <w:r>
+              <w:rPr>
+                <w:sz w:val="28"/>
+                <w:szCs w:val="28"/>
+                <w:shd w:val="clear" w:color="auto" w:fill="FFFFFF" w:themeFill="background1"/>
+              </w:rPr>
+              <w:t>content</w:t>
+            </w:r>
+            <w:proofErr w:type="spellEnd"/>
+            <w:r>
+              <w:rPr>
+                <w:sz w:val="28"/>
+                <w:szCs w:val="28"/>
+                <w:shd w:val="clear" w:color="auto" w:fill="FFFFFF" w:themeFill="background1"/>
+              </w:rPr>
+              <w:t xml:space="preserve"> creator, tramite il loro account, avranno la possibilità di avviare una trasmissione live sulla piattaforma, in modo da ottenere una interazione immediata con gli utenti. Questo processo comprende la definizione di un titolo per la live e la selezione di una categoria.</w:t>
             </w:r>
           </w:p>
         </w:tc>
@@ -5771,7 +6529,7 @@
     </w:p>
     <w:tbl>
       <w:tblPr>
-        <w:tblStyle w:val="TableGrid"/>
+        <w:tblStyle w:val="Grigliatabella"/>
         <w:tblW w:w="0" w:type="auto"/>
         <w:tblLook w:val="04A0" w:firstRow="1" w:lastRow="0" w:firstColumn="1" w:lastColumn="0" w:noHBand="0" w:noVBand="1"/>
       </w:tblPr>
@@ -5891,7 +6649,25 @@
                 <w:szCs w:val="28"/>
                 <w:shd w:val="clear" w:color="auto" w:fill="FFFFFF" w:themeFill="background1"/>
               </w:rPr>
-              <w:t>Il content creator avrà la possibilità di programmare anticipatamente le proprie trasmissioni live, specificando al momento della programmazione un titolo e una categoria.</w:t>
+              <w:t xml:space="preserve">Il </w:t>
+            </w:r>
+            <w:proofErr w:type="spellStart"/>
+            <w:r>
+              <w:rPr>
+                <w:sz w:val="28"/>
+                <w:szCs w:val="28"/>
+                <w:shd w:val="clear" w:color="auto" w:fill="FFFFFF" w:themeFill="background1"/>
+              </w:rPr>
+              <w:t>content</w:t>
+            </w:r>
+            <w:proofErr w:type="spellEnd"/>
+            <w:r>
+              <w:rPr>
+                <w:sz w:val="28"/>
+                <w:szCs w:val="28"/>
+                <w:shd w:val="clear" w:color="auto" w:fill="FFFFFF" w:themeFill="background1"/>
+              </w:rPr>
+              <w:t xml:space="preserve"> creator avrà la possibilità di programmare anticipatamente le proprie trasmissioni live, specificando al momento della programmazione un titolo e una categoria.</w:t>
             </w:r>
           </w:p>
         </w:tc>
@@ -5904,7 +6680,7 @@
     </w:p>
     <w:tbl>
       <w:tblPr>
-        <w:tblStyle w:val="TableGrid"/>
+        <w:tblStyle w:val="Grigliatabella"/>
         <w:tblW w:w="0" w:type="auto"/>
         <w:tblLook w:val="04A0" w:firstRow="1" w:lastRow="0" w:firstColumn="1" w:lastColumn="0" w:noHBand="0" w:noVBand="1"/>
       </w:tblPr>
@@ -6015,7 +6791,25 @@
                 <w:szCs w:val="28"/>
                 <w:shd w:val="clear" w:color="auto" w:fill="FFFFFF" w:themeFill="background1"/>
               </w:rPr>
-              <w:t>Il content creator avrà la possibilità di annullare (eliminare) una live precedentemente programmata.</w:t>
+              <w:t xml:space="preserve">Il </w:t>
+            </w:r>
+            <w:proofErr w:type="spellStart"/>
+            <w:r>
+              <w:rPr>
+                <w:sz w:val="28"/>
+                <w:szCs w:val="28"/>
+                <w:shd w:val="clear" w:color="auto" w:fill="FFFFFF" w:themeFill="background1"/>
+              </w:rPr>
+              <w:t>content</w:t>
+            </w:r>
+            <w:proofErr w:type="spellEnd"/>
+            <w:r>
+              <w:rPr>
+                <w:sz w:val="28"/>
+                <w:szCs w:val="28"/>
+                <w:shd w:val="clear" w:color="auto" w:fill="FFFFFF" w:themeFill="background1"/>
+              </w:rPr>
+              <w:t xml:space="preserve"> creator avrà la possibilità di annullare (eliminare) una live precedentemente programmata.</w:t>
             </w:r>
           </w:p>
         </w:tc>
@@ -6028,7 +6822,7 @@
     </w:p>
     <w:tbl>
       <w:tblPr>
-        <w:tblStyle w:val="TableGrid"/>
+        <w:tblStyle w:val="Grigliatabella"/>
         <w:tblW w:w="0" w:type="auto"/>
         <w:tblLook w:val="04A0" w:firstRow="1" w:lastRow="0" w:firstColumn="1" w:lastColumn="0" w:noHBand="0" w:noVBand="1"/>
       </w:tblPr>
@@ -6234,7 +7028,7 @@
     <w:p/>
     <w:tbl>
       <w:tblPr>
-        <w:tblStyle w:val="TableGrid"/>
+        <w:tblStyle w:val="Grigliatabella"/>
         <w:tblW w:w="0" w:type="auto"/>
         <w:tblLook w:val="04A0" w:firstRow="1" w:lastRow="0" w:firstColumn="1" w:lastColumn="0" w:noHBand="0" w:noVBand="1"/>
       </w:tblPr>
@@ -6393,7 +7187,7 @@
     </w:p>
     <w:tbl>
       <w:tblPr>
-        <w:tblStyle w:val="TableGrid"/>
+        <w:tblStyle w:val="Grigliatabella"/>
         <w:tblW w:w="0" w:type="auto"/>
         <w:tblLook w:val="04A0" w:firstRow="1" w:lastRow="0" w:firstColumn="1" w:lastColumn="0" w:noHBand="0" w:noVBand="1"/>
       </w:tblPr>
@@ -6505,7 +7299,7 @@
           </w:tcPr>
           <w:p>
             <w:pPr>
-              <w:pStyle w:val="ListParagraph"/>
+              <w:pStyle w:val="Paragrafoelenco"/>
               <w:numPr>
                 <w:ilvl w:val="0"/>
                 <w:numId w:val="3"/>
@@ -6566,7 +7360,7 @@
           </w:p>
           <w:p>
             <w:pPr>
-              <w:pStyle w:val="ListParagraph"/>
+              <w:pStyle w:val="Paragrafoelenco"/>
               <w:numPr>
                 <w:ilvl w:val="0"/>
                 <w:numId w:val="3"/>
@@ -6619,7 +7413,7 @@
     </w:p>
     <w:tbl>
       <w:tblPr>
-        <w:tblStyle w:val="TableGrid"/>
+        <w:tblStyle w:val="Grigliatabella"/>
         <w:tblW w:w="0" w:type="auto"/>
         <w:tblLook w:val="04A0" w:firstRow="1" w:lastRow="0" w:firstColumn="1" w:lastColumn="0" w:noHBand="0" w:noVBand="1"/>
       </w:tblPr>
@@ -6727,7 +7521,7 @@
           </w:tcPr>
           <w:p>
             <w:pPr>
-              <w:pStyle w:val="ListParagraph"/>
+              <w:pStyle w:val="Paragrafoelenco"/>
               <w:numPr>
                 <w:ilvl w:val="0"/>
                 <w:numId w:val="4"/>
@@ -6749,7 +7543,7 @@
           </w:p>
           <w:p>
             <w:pPr>
-              <w:pStyle w:val="ListParagraph"/>
+              <w:pStyle w:val="Paragrafoelenco"/>
               <w:numPr>
                 <w:ilvl w:val="0"/>
                 <w:numId w:val="4"/>
@@ -6766,7 +7560,25 @@
                 <w:szCs w:val="28"/>
                 <w:shd w:val="clear" w:color="auto" w:fill="FFFFFF" w:themeFill="background1"/>
               </w:rPr>
-              <w:t>Il content creator avrà la possibilità di gestire manualmente la chat (incrementandone la sicurezza), eliminando commenti inappropriati e/o silenziando un determinato utente.</w:t>
+              <w:t xml:space="preserve">Il </w:t>
+            </w:r>
+            <w:proofErr w:type="spellStart"/>
+            <w:r>
+              <w:rPr>
+                <w:sz w:val="28"/>
+                <w:szCs w:val="28"/>
+                <w:shd w:val="clear" w:color="auto" w:fill="FFFFFF" w:themeFill="background1"/>
+              </w:rPr>
+              <w:t>content</w:t>
+            </w:r>
+            <w:proofErr w:type="spellEnd"/>
+            <w:r>
+              <w:rPr>
+                <w:sz w:val="28"/>
+                <w:szCs w:val="28"/>
+                <w:shd w:val="clear" w:color="auto" w:fill="FFFFFF" w:themeFill="background1"/>
+              </w:rPr>
+              <w:t xml:space="preserve"> creator avrà la possibilità di gestire manualmente la chat (incrementandone la sicurezza), eliminando commenti inappropriati e/o silenziando un determinato utente.</w:t>
             </w:r>
           </w:p>
         </w:tc>
@@ -6780,7 +7592,7 @@
     <w:p/>
     <w:tbl>
       <w:tblPr>
-        <w:tblStyle w:val="TableGrid"/>
+        <w:tblStyle w:val="Grigliatabella"/>
         <w:tblW w:w="0" w:type="auto"/>
         <w:tblLook w:val="04A0" w:firstRow="1" w:lastRow="0" w:firstColumn="1" w:lastColumn="0" w:noHBand="0" w:noVBand="1"/>
       </w:tblPr>
@@ -6893,7 +7705,25 @@
                 <w:szCs w:val="28"/>
                 <w:shd w:val="clear" w:color="auto" w:fill="FFFFFF" w:themeFill="background1"/>
               </w:rPr>
-              <w:t>Il content creator può eliminare un commento ritenuto inappropriato.</w:t>
+              <w:t xml:space="preserve">Il </w:t>
+            </w:r>
+            <w:proofErr w:type="spellStart"/>
+            <w:r>
+              <w:rPr>
+                <w:sz w:val="28"/>
+                <w:szCs w:val="28"/>
+                <w:shd w:val="clear" w:color="auto" w:fill="FFFFFF" w:themeFill="background1"/>
+              </w:rPr>
+              <w:t>content</w:t>
+            </w:r>
+            <w:proofErr w:type="spellEnd"/>
+            <w:r>
+              <w:rPr>
+                <w:sz w:val="28"/>
+                <w:szCs w:val="28"/>
+                <w:shd w:val="clear" w:color="auto" w:fill="FFFFFF" w:themeFill="background1"/>
+              </w:rPr>
+              <w:t xml:space="preserve"> creator può eliminare un commento ritenuto inappropriato.</w:t>
             </w:r>
           </w:p>
         </w:tc>
@@ -7036,7 +7866,7 @@
     </w:p>
     <w:tbl>
       <w:tblPr>
-        <w:tblStyle w:val="TableGrid"/>
+        <w:tblStyle w:val="Grigliatabella"/>
         <w:tblW w:w="0" w:type="auto"/>
         <w:tblLook w:val="04A0" w:firstRow="1" w:lastRow="0" w:firstColumn="1" w:lastColumn="0" w:noHBand="0" w:noVBand="1"/>
       </w:tblPr>
@@ -7305,7 +8135,7 @@
           </w:tcPr>
           <w:p>
             <w:pPr>
-              <w:pStyle w:val="ListParagraph"/>
+              <w:pStyle w:val="Paragrafoelenco"/>
               <w:numPr>
                 <w:ilvl w:val="0"/>
                 <w:numId w:val="6"/>
@@ -7325,7 +8155,7 @@
           </w:p>
           <w:p>
             <w:pPr>
-              <w:pStyle w:val="ListParagraph"/>
+              <w:pStyle w:val="Paragrafoelenco"/>
               <w:numPr>
                 <w:ilvl w:val="0"/>
                 <w:numId w:val="6"/>
@@ -7345,7 +8175,7 @@
           </w:p>
           <w:p>
             <w:pPr>
-              <w:pStyle w:val="ListParagraph"/>
+              <w:pStyle w:val="Paragrafoelenco"/>
               <w:numPr>
                 <w:ilvl w:val="0"/>
                 <w:numId w:val="6"/>
@@ -7365,7 +8195,7 @@
           </w:p>
           <w:p>
             <w:pPr>
-              <w:pStyle w:val="ListParagraph"/>
+              <w:pStyle w:val="Paragrafoelenco"/>
               <w:numPr>
                 <w:ilvl w:val="0"/>
                 <w:numId w:val="6"/>
@@ -7467,7 +8297,7 @@
     <w:p/>
     <w:tbl>
       <w:tblPr>
-        <w:tblStyle w:val="TableGrid"/>
+        <w:tblStyle w:val="Grigliatabella"/>
         <w:tblW w:w="0" w:type="auto"/>
         <w:tblLook w:val="04A0" w:firstRow="1" w:lastRow="0" w:firstColumn="1" w:lastColumn="0" w:noHBand="0" w:noVBand="1"/>
       </w:tblPr>
@@ -7736,7 +8566,7 @@
           </w:tcPr>
           <w:p>
             <w:pPr>
-              <w:pStyle w:val="ListParagraph"/>
+              <w:pStyle w:val="Paragrafoelenco"/>
               <w:numPr>
                 <w:ilvl w:val="0"/>
                 <w:numId w:val="7"/>
@@ -7756,7 +8586,7 @@
           </w:p>
           <w:p>
             <w:pPr>
-              <w:pStyle w:val="ListParagraph"/>
+              <w:pStyle w:val="Paragrafoelenco"/>
               <w:numPr>
                 <w:ilvl w:val="0"/>
                 <w:numId w:val="7"/>
@@ -8034,7 +8864,23 @@
                 <w:sz w:val="28"/>
                 <w:szCs w:val="28"/>
               </w:rPr>
-              <w:t>Il content creator dovrà aver effettuato l’accesso al sistema.</w:t>
+              <w:t xml:space="preserve">Il </w:t>
+            </w:r>
+            <w:proofErr w:type="spellStart"/>
+            <w:r>
+              <w:rPr>
+                <w:sz w:val="28"/>
+                <w:szCs w:val="28"/>
+              </w:rPr>
+              <w:t>content</w:t>
+            </w:r>
+            <w:proofErr w:type="spellEnd"/>
+            <w:r>
+              <w:rPr>
+                <w:sz w:val="28"/>
+                <w:szCs w:val="28"/>
+              </w:rPr>
+              <w:t xml:space="preserve"> creator dovrà aver effettuato l’accesso al sistema.</w:t>
             </w:r>
           </w:p>
         </w:tc>
@@ -8116,7 +8962,7 @@
           </w:tcPr>
           <w:p>
             <w:pPr>
-              <w:pStyle w:val="ListParagraph"/>
+              <w:pStyle w:val="Paragrafoelenco"/>
               <w:numPr>
                 <w:ilvl w:val="0"/>
                 <w:numId w:val="8"/>
@@ -8131,7 +8977,23 @@
                 <w:sz w:val="28"/>
                 <w:szCs w:val="28"/>
               </w:rPr>
-              <w:t>Il content creator d</w:t>
+              <w:t xml:space="preserve">Il </w:t>
+            </w:r>
+            <w:proofErr w:type="spellStart"/>
+            <w:r>
+              <w:rPr>
+                <w:sz w:val="28"/>
+                <w:szCs w:val="28"/>
+              </w:rPr>
+              <w:t>content</w:t>
+            </w:r>
+            <w:proofErr w:type="spellEnd"/>
+            <w:r>
+              <w:rPr>
+                <w:sz w:val="28"/>
+                <w:szCs w:val="28"/>
+              </w:rPr>
+              <w:t xml:space="preserve"> creator d</w:t>
             </w:r>
             <w:r>
               <w:rPr>
@@ -8143,7 +9005,7 @@
           </w:p>
           <w:p>
             <w:pPr>
-              <w:pStyle w:val="ListParagraph"/>
+              <w:pStyle w:val="Paragrafoelenco"/>
               <w:numPr>
                 <w:ilvl w:val="0"/>
                 <w:numId w:val="8"/>
@@ -8158,12 +9020,28 @@
                 <w:sz w:val="28"/>
                 <w:szCs w:val="28"/>
               </w:rPr>
-              <w:t>Al content creator si presenterà una schermata che offre la possibilità di caricare la traccia audio, assegnarle un titolo e selezionare una categoria.</w:t>
-            </w:r>
-          </w:p>
-          <w:p>
-            <w:pPr>
-              <w:pStyle w:val="ListParagraph"/>
+              <w:t xml:space="preserve">Al </w:t>
+            </w:r>
+            <w:proofErr w:type="spellStart"/>
+            <w:r>
+              <w:rPr>
+                <w:sz w:val="28"/>
+                <w:szCs w:val="28"/>
+              </w:rPr>
+              <w:t>content</w:t>
+            </w:r>
+            <w:proofErr w:type="spellEnd"/>
+            <w:r>
+              <w:rPr>
+                <w:sz w:val="28"/>
+                <w:szCs w:val="28"/>
+              </w:rPr>
+              <w:t xml:space="preserve"> creator si presenterà una schermata che offre la possibilità di caricare la traccia audio, assegnarle un titolo e selezionare una categoria.</w:t>
+            </w:r>
+          </w:p>
+          <w:p>
+            <w:pPr>
+              <w:pStyle w:val="Paragrafoelenco"/>
               <w:numPr>
                 <w:ilvl w:val="0"/>
                 <w:numId w:val="8"/>
@@ -8178,12 +9056,44 @@
                 <w:sz w:val="28"/>
                 <w:szCs w:val="28"/>
               </w:rPr>
-              <w:t>Una volta completati tutti i campi. Il content creator potrà cliccare sul tasto “carica” per uploudare il contenuto.</w:t>
-            </w:r>
-          </w:p>
-          <w:p>
-            <w:pPr>
-              <w:pStyle w:val="ListParagraph"/>
+              <w:t xml:space="preserve">Una volta completati tutti i campi. Il </w:t>
+            </w:r>
+            <w:proofErr w:type="spellStart"/>
+            <w:r>
+              <w:rPr>
+                <w:sz w:val="28"/>
+                <w:szCs w:val="28"/>
+              </w:rPr>
+              <w:t>content</w:t>
+            </w:r>
+            <w:proofErr w:type="spellEnd"/>
+            <w:r>
+              <w:rPr>
+                <w:sz w:val="28"/>
+                <w:szCs w:val="28"/>
+              </w:rPr>
+              <w:t xml:space="preserve"> creator potrà cliccare sul tasto “carica” per </w:t>
+            </w:r>
+            <w:proofErr w:type="spellStart"/>
+            <w:r>
+              <w:rPr>
+                <w:sz w:val="28"/>
+                <w:szCs w:val="28"/>
+              </w:rPr>
+              <w:t>uploudare</w:t>
+            </w:r>
+            <w:proofErr w:type="spellEnd"/>
+            <w:r>
+              <w:rPr>
+                <w:sz w:val="28"/>
+                <w:szCs w:val="28"/>
+              </w:rPr>
+              <w:t xml:space="preserve"> il contenuto.</w:t>
+            </w:r>
+          </w:p>
+          <w:p>
+            <w:pPr>
+              <w:pStyle w:val="Paragrafoelenco"/>
               <w:numPr>
                 <w:ilvl w:val="0"/>
                 <w:numId w:val="8"/>
@@ -8285,7 +9195,7 @@
     <w:p/>
     <w:tbl>
       <w:tblPr>
-        <w:tblStyle w:val="TableGrid"/>
+        <w:tblStyle w:val="Grigliatabella"/>
         <w:tblW w:w="0" w:type="auto"/>
         <w:tblLook w:val="04A0" w:firstRow="1" w:lastRow="0" w:firstColumn="1" w:lastColumn="0" w:noHBand="0" w:noVBand="1"/>
       </w:tblPr>
@@ -8462,7 +9372,7 @@
           </w:tcPr>
           <w:p>
             <w:pPr>
-              <w:pStyle w:val="ListParagraph"/>
+              <w:pStyle w:val="Paragrafoelenco"/>
               <w:numPr>
                 <w:ilvl w:val="0"/>
                 <w:numId w:val="10"/>
@@ -8482,7 +9392,7 @@
           </w:p>
           <w:p>
             <w:pPr>
-              <w:pStyle w:val="ListParagraph"/>
+              <w:pStyle w:val="Paragrafoelenco"/>
               <w:numPr>
                 <w:ilvl w:val="0"/>
                 <w:numId w:val="10"/>
@@ -8579,7 +9489,7 @@
           </w:tcPr>
           <w:p>
             <w:pPr>
-              <w:pStyle w:val="ListParagraph"/>
+              <w:pStyle w:val="Paragrafoelenco"/>
               <w:numPr>
                 <w:ilvl w:val="1"/>
                 <w:numId w:val="9"/>
@@ -8594,7 +9504,23 @@
                 <w:sz w:val="28"/>
                 <w:szCs w:val="28"/>
               </w:rPr>
-              <w:t xml:space="preserve"> Il content creator, dopo aver selezionato il podcast, potrà cliccare sulla voce “Elimina podcast”, eliminandolo definitivamente.</w:t>
+              <w:t xml:space="preserve"> Il </w:t>
+            </w:r>
+            <w:proofErr w:type="spellStart"/>
+            <w:r>
+              <w:rPr>
+                <w:sz w:val="28"/>
+                <w:szCs w:val="28"/>
+              </w:rPr>
+              <w:t>content</w:t>
+            </w:r>
+            <w:proofErr w:type="spellEnd"/>
+            <w:r>
+              <w:rPr>
+                <w:sz w:val="28"/>
+                <w:szCs w:val="28"/>
+              </w:rPr>
+              <w:t xml:space="preserve"> creator, dopo aver selezionato il podcast, potrà cliccare sulla voce “Elimina podcast”, eliminandolo definitivamente.</w:t>
             </w:r>
           </w:p>
           <w:p>
@@ -8611,6 +9537,7 @@
               </w:rPr>
               <w:t xml:space="preserve">2.1 L’admin, dovrà verificare l’effettiva </w:t>
             </w:r>
+            <w:proofErr w:type="spellStart"/>
             <w:r>
               <w:rPr>
                 <w:color w:val="FFFFFF" w:themeColor="background1"/>
@@ -8624,8 +9551,17 @@
                 <w:sz w:val="28"/>
                 <w:szCs w:val="28"/>
               </w:rPr>
-              <w:t xml:space="preserve">inappropriatezza del podcast </w:t>
-            </w:r>
+              <w:t>inappropriatezza</w:t>
+            </w:r>
+            <w:proofErr w:type="spellEnd"/>
+            <w:r>
+              <w:rPr>
+                <w:sz w:val="28"/>
+                <w:szCs w:val="28"/>
+              </w:rPr>
+              <w:t xml:space="preserve"> del podcast </w:t>
+            </w:r>
+            <w:proofErr w:type="spellStart"/>
             <w:r>
               <w:rPr>
                 <w:color w:val="FFFFFF" w:themeColor="background1"/>
@@ -8639,8 +9575,17 @@
                 <w:sz w:val="28"/>
                 <w:szCs w:val="28"/>
               </w:rPr>
-              <w:t xml:space="preserve">segnalato in relazione alla </w:t>
-            </w:r>
+              <w:t>segnalato</w:t>
+            </w:r>
+            <w:proofErr w:type="spellEnd"/>
+            <w:r>
+              <w:rPr>
+                <w:sz w:val="28"/>
+                <w:szCs w:val="28"/>
+              </w:rPr>
+              <w:t xml:space="preserve"> in relazione alla </w:t>
+            </w:r>
+            <w:proofErr w:type="spellStart"/>
             <w:r>
               <w:rPr>
                 <w:color w:val="FFFFFF" w:themeColor="background1"/>
@@ -8656,6 +9601,7 @@
               </w:rPr>
               <w:t>normativa</w:t>
             </w:r>
+            <w:proofErr w:type="spellEnd"/>
             <w:r>
               <w:rPr>
                 <w:sz w:val="28"/>
@@ -8676,9 +9622,9 @@
                 <w:sz w:val="28"/>
                 <w:szCs w:val="28"/>
               </w:rPr>
-              <w:lastRenderedPageBreak/>
               <w:t xml:space="preserve">2.2 In caso di violazione della </w:t>
             </w:r>
+            <w:proofErr w:type="spellStart"/>
             <w:r>
               <w:rPr>
                 <w:color w:val="FFFFFF" w:themeColor="background1"/>
@@ -8692,8 +9638,17 @@
                 <w:sz w:val="28"/>
                 <w:szCs w:val="28"/>
               </w:rPr>
-              <w:t xml:space="preserve">normativa, il podcast verrà </w:t>
-            </w:r>
+              <w:t>normativa</w:t>
+            </w:r>
+            <w:proofErr w:type="spellEnd"/>
+            <w:r>
+              <w:rPr>
+                <w:sz w:val="28"/>
+                <w:szCs w:val="28"/>
+              </w:rPr>
+              <w:t xml:space="preserve">, il podcast verrà </w:t>
+            </w:r>
+            <w:proofErr w:type="spellStart"/>
             <w:r>
               <w:rPr>
                 <w:color w:val="FFFFFF" w:themeColor="background1"/>
@@ -8707,7 +9662,15 @@
                 <w:sz w:val="28"/>
                 <w:szCs w:val="28"/>
               </w:rPr>
-              <w:t>eliminato.</w:t>
+              <w:t>eliminato</w:t>
+            </w:r>
+            <w:proofErr w:type="spellEnd"/>
+            <w:r>
+              <w:rPr>
+                <w:sz w:val="28"/>
+                <w:szCs w:val="28"/>
+              </w:rPr>
+              <w:t>.</w:t>
             </w:r>
           </w:p>
         </w:tc>
@@ -8893,7 +9856,23 @@
                 <w:sz w:val="28"/>
                 <w:szCs w:val="28"/>
               </w:rPr>
-              <w:t>Il content creator dovrà aver effettuato il login</w:t>
+              <w:t xml:space="preserve">Il </w:t>
+            </w:r>
+            <w:proofErr w:type="spellStart"/>
+            <w:r>
+              <w:rPr>
+                <w:sz w:val="28"/>
+                <w:szCs w:val="28"/>
+              </w:rPr>
+              <w:t>content</w:t>
+            </w:r>
+            <w:proofErr w:type="spellEnd"/>
+            <w:r>
+              <w:rPr>
+                <w:sz w:val="28"/>
+                <w:szCs w:val="28"/>
+              </w:rPr>
+              <w:t xml:space="preserve"> creator dovrà aver effettuato il login</w:t>
             </w:r>
           </w:p>
         </w:tc>
@@ -8975,7 +9954,7 @@
           </w:tcPr>
           <w:p>
             <w:pPr>
-              <w:pStyle w:val="ListParagraph"/>
+              <w:pStyle w:val="Paragrafoelenco"/>
               <w:numPr>
                 <w:ilvl w:val="0"/>
                 <w:numId w:val="11"/>
@@ -8990,7 +9969,23 @@
                 <w:sz w:val="28"/>
                 <w:szCs w:val="28"/>
               </w:rPr>
-              <w:t>Il content creator</w:t>
+              <w:t xml:space="preserve">Il </w:t>
+            </w:r>
+            <w:proofErr w:type="spellStart"/>
+            <w:r>
+              <w:rPr>
+                <w:sz w:val="28"/>
+                <w:szCs w:val="28"/>
+              </w:rPr>
+              <w:t>content</w:t>
+            </w:r>
+            <w:proofErr w:type="spellEnd"/>
+            <w:r>
+              <w:rPr>
+                <w:sz w:val="28"/>
+                <w:szCs w:val="28"/>
+              </w:rPr>
+              <w:t xml:space="preserve"> creator</w:t>
             </w:r>
             <w:r>
               <w:rPr>
@@ -9037,7 +10032,7 @@
           </w:p>
           <w:p>
             <w:pPr>
-              <w:pStyle w:val="ListParagraph"/>
+              <w:pStyle w:val="Paragrafoelenco"/>
               <w:numPr>
                 <w:ilvl w:val="0"/>
                 <w:numId w:val="11"/>
@@ -9052,12 +10047,28 @@
                 <w:sz w:val="28"/>
                 <w:szCs w:val="28"/>
               </w:rPr>
-              <w:t>Al content creator si presenterà una schermata in potrà inserire il titolo e la categoria della trasmissione;</w:t>
-            </w:r>
-          </w:p>
-          <w:p>
-            <w:pPr>
-              <w:pStyle w:val="ListParagraph"/>
+              <w:t xml:space="preserve">Al </w:t>
+            </w:r>
+            <w:proofErr w:type="spellStart"/>
+            <w:r>
+              <w:rPr>
+                <w:sz w:val="28"/>
+                <w:szCs w:val="28"/>
+              </w:rPr>
+              <w:t>content</w:t>
+            </w:r>
+            <w:proofErr w:type="spellEnd"/>
+            <w:r>
+              <w:rPr>
+                <w:sz w:val="28"/>
+                <w:szCs w:val="28"/>
+              </w:rPr>
+              <w:t xml:space="preserve"> creator si presenterà una schermata in potrà inserire il titolo e la categoria della trasmissione;</w:t>
+            </w:r>
+          </w:p>
+          <w:p>
+            <w:pPr>
+              <w:pStyle w:val="Paragrafoelenco"/>
               <w:numPr>
                 <w:ilvl w:val="0"/>
                 <w:numId w:val="11"/>
@@ -9165,7 +10176,7 @@
     </w:p>
     <w:tbl>
       <w:tblPr>
-        <w:tblStyle w:val="TableGrid"/>
+        <w:tblStyle w:val="Grigliatabella"/>
         <w:tblW w:w="0" w:type="auto"/>
         <w:tblLook w:val="04A0" w:firstRow="1" w:lastRow="0" w:firstColumn="1" w:lastColumn="0" w:noHBand="0" w:noVBand="1"/>
       </w:tblPr>
@@ -9371,7 +10382,23 @@
                 <w:sz w:val="28"/>
                 <w:szCs w:val="28"/>
               </w:rPr>
-              <w:t>Il content creator dovrà aver effettuato il login al sistema.</w:t>
+              <w:t xml:space="preserve">Il </w:t>
+            </w:r>
+            <w:proofErr w:type="spellStart"/>
+            <w:r>
+              <w:rPr>
+                <w:sz w:val="28"/>
+                <w:szCs w:val="28"/>
+              </w:rPr>
+              <w:t>content</w:t>
+            </w:r>
+            <w:proofErr w:type="spellEnd"/>
+            <w:r>
+              <w:rPr>
+                <w:sz w:val="28"/>
+                <w:szCs w:val="28"/>
+              </w:rPr>
+              <w:t xml:space="preserve"> creator dovrà aver effettuato il login al sistema.</w:t>
             </w:r>
           </w:p>
         </w:tc>
@@ -9457,7 +10484,7 @@
           </w:tcPr>
           <w:p>
             <w:pPr>
-              <w:pStyle w:val="ListParagraph"/>
+              <w:pStyle w:val="Paragrafoelenco"/>
               <w:numPr>
                 <w:ilvl w:val="0"/>
                 <w:numId w:val="12"/>
@@ -9472,12 +10499,28 @@
                 <w:sz w:val="28"/>
                 <w:szCs w:val="28"/>
               </w:rPr>
-              <w:t>Il content creator dovrà selezionare la voce “Programma Live”;</w:t>
-            </w:r>
-          </w:p>
-          <w:p>
-            <w:pPr>
-              <w:pStyle w:val="ListParagraph"/>
+              <w:t xml:space="preserve">Il </w:t>
+            </w:r>
+            <w:proofErr w:type="spellStart"/>
+            <w:r>
+              <w:rPr>
+                <w:sz w:val="28"/>
+                <w:szCs w:val="28"/>
+              </w:rPr>
+              <w:t>content</w:t>
+            </w:r>
+            <w:proofErr w:type="spellEnd"/>
+            <w:r>
+              <w:rPr>
+                <w:sz w:val="28"/>
+                <w:szCs w:val="28"/>
+              </w:rPr>
+              <w:t xml:space="preserve"> creator dovrà selezionare la voce “Programma Live”;</w:t>
+            </w:r>
+          </w:p>
+          <w:p>
+            <w:pPr>
+              <w:pStyle w:val="Paragrafoelenco"/>
               <w:numPr>
                 <w:ilvl w:val="0"/>
                 <w:numId w:val="12"/>
@@ -9492,12 +10535,28 @@
                 <w:sz w:val="28"/>
                 <w:szCs w:val="28"/>
               </w:rPr>
-              <w:t>Si aprirà al content creator una schermata in cui dovrà inserire il titolo, la categoria, data e orario della live.</w:t>
-            </w:r>
-          </w:p>
-          <w:p>
-            <w:pPr>
-              <w:pStyle w:val="ListParagraph"/>
+              <w:t xml:space="preserve">Si aprirà al </w:t>
+            </w:r>
+            <w:proofErr w:type="spellStart"/>
+            <w:r>
+              <w:rPr>
+                <w:sz w:val="28"/>
+                <w:szCs w:val="28"/>
+              </w:rPr>
+              <w:t>content</w:t>
+            </w:r>
+            <w:proofErr w:type="spellEnd"/>
+            <w:r>
+              <w:rPr>
+                <w:sz w:val="28"/>
+                <w:szCs w:val="28"/>
+              </w:rPr>
+              <w:t xml:space="preserve"> creator una schermata in cui dovrà inserire il titolo, la categoria, data e orario della live.</w:t>
+            </w:r>
+          </w:p>
+          <w:p>
+            <w:pPr>
+              <w:pStyle w:val="Paragrafoelenco"/>
               <w:numPr>
                 <w:ilvl w:val="0"/>
                 <w:numId w:val="12"/>
@@ -9512,7 +10571,23 @@
                 <w:sz w:val="28"/>
                 <w:szCs w:val="28"/>
               </w:rPr>
-              <w:t>Il content creator, una volta compilati tutti i campi, dovrà cliccare sulla voce “Fatto!” per confermare la programmazione.</w:t>
+              <w:t xml:space="preserve">Il </w:t>
+            </w:r>
+            <w:proofErr w:type="spellStart"/>
+            <w:r>
+              <w:rPr>
+                <w:sz w:val="28"/>
+                <w:szCs w:val="28"/>
+              </w:rPr>
+              <w:t>content</w:t>
+            </w:r>
+            <w:proofErr w:type="spellEnd"/>
+            <w:r>
+              <w:rPr>
+                <w:sz w:val="28"/>
+                <w:szCs w:val="28"/>
+              </w:rPr>
+              <w:t xml:space="preserve"> creator, una volta compilati tutti i campi, dovrà cliccare sulla voce “Fatto!” per confermare la programmazione.</w:t>
             </w:r>
           </w:p>
         </w:tc>
@@ -9659,7 +10734,7 @@
     </w:p>
     <w:tbl>
       <w:tblPr>
-        <w:tblStyle w:val="TableGrid"/>
+        <w:tblStyle w:val="Grigliatabella"/>
         <w:tblW w:w="0" w:type="auto"/>
         <w:tblLook w:val="04A0" w:firstRow="1" w:lastRow="0" w:firstColumn="1" w:lastColumn="0" w:noHBand="0" w:noVBand="1"/>
       </w:tblPr>
@@ -9865,7 +10940,23 @@
                 <w:sz w:val="28"/>
                 <w:szCs w:val="28"/>
               </w:rPr>
-              <w:t>Il content creator deve aver precedentemente programmato una live.</w:t>
+              <w:t xml:space="preserve">Il </w:t>
+            </w:r>
+            <w:proofErr w:type="spellStart"/>
+            <w:r>
+              <w:rPr>
+                <w:sz w:val="28"/>
+                <w:szCs w:val="28"/>
+              </w:rPr>
+              <w:t>content</w:t>
+            </w:r>
+            <w:proofErr w:type="spellEnd"/>
+            <w:r>
+              <w:rPr>
+                <w:sz w:val="28"/>
+                <w:szCs w:val="28"/>
+              </w:rPr>
+              <w:t xml:space="preserve"> creator deve aver precedentemente programmato una live.</w:t>
             </w:r>
           </w:p>
         </w:tc>
@@ -9951,7 +11042,7 @@
           </w:tcPr>
           <w:p>
             <w:pPr>
-              <w:pStyle w:val="ListParagraph"/>
+              <w:pStyle w:val="Paragrafoelenco"/>
               <w:numPr>
                 <w:ilvl w:val="0"/>
                 <w:numId w:val="13"/>
@@ -9966,7 +11057,23 @@
                 <w:sz w:val="28"/>
                 <w:szCs w:val="28"/>
               </w:rPr>
-              <w:t xml:space="preserve">Il content creator </w:t>
+              <w:t xml:space="preserve">Il </w:t>
+            </w:r>
+            <w:proofErr w:type="spellStart"/>
+            <w:r>
+              <w:rPr>
+                <w:sz w:val="28"/>
+                <w:szCs w:val="28"/>
+              </w:rPr>
+              <w:t>content</w:t>
+            </w:r>
+            <w:proofErr w:type="spellEnd"/>
+            <w:r>
+              <w:rPr>
+                <w:sz w:val="28"/>
+                <w:szCs w:val="28"/>
+              </w:rPr>
+              <w:t xml:space="preserve"> creator </w:t>
             </w:r>
             <w:r>
               <w:rPr>
@@ -9978,7 +11085,7 @@
           </w:p>
           <w:p>
             <w:pPr>
-              <w:pStyle w:val="ListParagraph"/>
+              <w:pStyle w:val="Paragrafoelenco"/>
               <w:numPr>
                 <w:ilvl w:val="0"/>
                 <w:numId w:val="13"/>
@@ -9993,12 +11100,28 @@
                 <w:sz w:val="28"/>
                 <w:szCs w:val="28"/>
               </w:rPr>
-              <w:t>Il content creator dovrà selezionare la voce “Annulla programmazione live”;</w:t>
-            </w:r>
-          </w:p>
-          <w:p>
-            <w:pPr>
-              <w:pStyle w:val="ListParagraph"/>
+              <w:t xml:space="preserve">Il </w:t>
+            </w:r>
+            <w:proofErr w:type="spellStart"/>
+            <w:r>
+              <w:rPr>
+                <w:sz w:val="28"/>
+                <w:szCs w:val="28"/>
+              </w:rPr>
+              <w:t>content</w:t>
+            </w:r>
+            <w:proofErr w:type="spellEnd"/>
+            <w:r>
+              <w:rPr>
+                <w:sz w:val="28"/>
+                <w:szCs w:val="28"/>
+              </w:rPr>
+              <w:t xml:space="preserve"> creator dovrà selezionare la voce “Annulla programmazione live”;</w:t>
+            </w:r>
+          </w:p>
+          <w:p>
+            <w:pPr>
+              <w:pStyle w:val="Paragrafoelenco"/>
               <w:numPr>
                 <w:ilvl w:val="0"/>
                 <w:numId w:val="13"/>
@@ -10013,7 +11136,23 @@
                 <w:sz w:val="28"/>
                 <w:szCs w:val="28"/>
               </w:rPr>
-              <w:t>Il content creator dovrà confermare l’eliminazione della live.</w:t>
+              <w:t xml:space="preserve">Il </w:t>
+            </w:r>
+            <w:proofErr w:type="spellStart"/>
+            <w:r>
+              <w:rPr>
+                <w:sz w:val="28"/>
+                <w:szCs w:val="28"/>
+              </w:rPr>
+              <w:t>content</w:t>
+            </w:r>
+            <w:proofErr w:type="spellEnd"/>
+            <w:r>
+              <w:rPr>
+                <w:sz w:val="28"/>
+                <w:szCs w:val="28"/>
+              </w:rPr>
+              <w:t xml:space="preserve"> creator dovrà confermare l’eliminazione della live.</w:t>
             </w:r>
           </w:p>
         </w:tc>
@@ -10108,7 +11247,7 @@
     <w:p/>
     <w:tbl>
       <w:tblPr>
-        <w:tblStyle w:val="TableGrid"/>
+        <w:tblStyle w:val="Grigliatabella"/>
         <w:tblW w:w="0" w:type="auto"/>
         <w:tblLook w:val="04A0" w:firstRow="1" w:lastRow="0" w:firstColumn="1" w:lastColumn="0" w:noHBand="0" w:noVBand="1"/>
       </w:tblPr>
@@ -10377,7 +11516,7 @@
           </w:tcPr>
           <w:p>
             <w:pPr>
-              <w:pStyle w:val="ListParagraph"/>
+              <w:pStyle w:val="Paragrafoelenco"/>
               <w:numPr>
                 <w:ilvl w:val="0"/>
                 <w:numId w:val="14"/>
@@ -10411,7 +11550,7 @@
           </w:p>
           <w:p>
             <w:pPr>
-              <w:pStyle w:val="ListParagraph"/>
+              <w:pStyle w:val="Paragrafoelenco"/>
               <w:numPr>
                 <w:ilvl w:val="0"/>
                 <w:numId w:val="14"/>
@@ -10525,7 +11664,7 @@
     </w:p>
     <w:tbl>
       <w:tblPr>
-        <w:tblStyle w:val="TableGrid"/>
+        <w:tblStyle w:val="Grigliatabella"/>
         <w:tblW w:w="0" w:type="auto"/>
         <w:tblLook w:val="04A0" w:firstRow="1" w:lastRow="0" w:firstColumn="1" w:lastColumn="0" w:noHBand="0" w:noVBand="1"/>
       </w:tblPr>
@@ -10807,7 +11946,7 @@
           </w:tcPr>
           <w:p>
             <w:pPr>
-              <w:pStyle w:val="ListParagraph"/>
+              <w:pStyle w:val="Paragrafoelenco"/>
               <w:numPr>
                 <w:ilvl w:val="0"/>
                 <w:numId w:val="15"/>
@@ -10848,7 +11987,7 @@
           </w:p>
           <w:p>
             <w:pPr>
-              <w:pStyle w:val="ListParagraph"/>
+              <w:pStyle w:val="Paragrafoelenco"/>
               <w:numPr>
                 <w:ilvl w:val="0"/>
                 <w:numId w:val="15"/>
@@ -10863,7 +12002,23 @@
                 <w:sz w:val="28"/>
                 <w:szCs w:val="28"/>
               </w:rPr>
-              <w:t>L’utente potrà interagire direttamente con il content creator scrivendo nell’apposita chat.</w:t>
+              <w:t xml:space="preserve">L’utente potrà interagire direttamente con il </w:t>
+            </w:r>
+            <w:proofErr w:type="spellStart"/>
+            <w:r>
+              <w:rPr>
+                <w:sz w:val="28"/>
+                <w:szCs w:val="28"/>
+              </w:rPr>
+              <w:t>content</w:t>
+            </w:r>
+            <w:proofErr w:type="spellEnd"/>
+            <w:r>
+              <w:rPr>
+                <w:sz w:val="28"/>
+                <w:szCs w:val="28"/>
+              </w:rPr>
+              <w:t xml:space="preserve"> creator scrivendo nell’apposita chat.</w:t>
             </w:r>
           </w:p>
         </w:tc>
@@ -10969,7 +12124,7 @@
     <w:p/>
     <w:tbl>
       <w:tblPr>
-        <w:tblStyle w:val="TableGrid"/>
+        <w:tblStyle w:val="Grigliatabella"/>
         <w:tblW w:w="0" w:type="auto"/>
         <w:tblLook w:val="04A0" w:firstRow="1" w:lastRow="0" w:firstColumn="1" w:lastColumn="0" w:noHBand="0" w:noVBand="1"/>
       </w:tblPr>
@@ -11178,7 +12333,23 @@
                 <w:sz w:val="28"/>
                 <w:szCs w:val="28"/>
               </w:rPr>
-              <w:t xml:space="preserve">Il content creator sta effettuando un podcast live. </w:t>
+              <w:t xml:space="preserve">Il </w:t>
+            </w:r>
+            <w:proofErr w:type="spellStart"/>
+            <w:r>
+              <w:rPr>
+                <w:sz w:val="28"/>
+                <w:szCs w:val="28"/>
+              </w:rPr>
+              <w:t>content</w:t>
+            </w:r>
+            <w:proofErr w:type="spellEnd"/>
+            <w:r>
+              <w:rPr>
+                <w:sz w:val="28"/>
+                <w:szCs w:val="28"/>
+              </w:rPr>
+              <w:t xml:space="preserve"> creator sta effettuando un podcast live. </w:t>
             </w:r>
           </w:p>
         </w:tc>
@@ -11264,7 +12435,7 @@
           </w:tcPr>
           <w:p>
             <w:pPr>
-              <w:pStyle w:val="ListParagraph"/>
+              <w:pStyle w:val="Paragrafoelenco"/>
               <w:numPr>
                 <w:ilvl w:val="1"/>
                 <w:numId w:val="18"/>
@@ -11284,7 +12455,7 @@
           </w:p>
           <w:p>
             <w:pPr>
-              <w:pStyle w:val="ListParagraph"/>
+              <w:pStyle w:val="Paragrafoelenco"/>
               <w:ind w:left="360"/>
               <w:rPr>
                 <w:sz w:val="28"/>
@@ -11294,7 +12465,7 @@
           </w:p>
           <w:p>
             <w:pPr>
-              <w:pStyle w:val="ListParagraph"/>
+              <w:pStyle w:val="Paragrafoelenco"/>
               <w:numPr>
                 <w:ilvl w:val="1"/>
                 <w:numId w:val="14"/>
@@ -11309,12 +12480,28 @@
                 <w:sz w:val="28"/>
                 <w:szCs w:val="28"/>
               </w:rPr>
-              <w:t>Il content creator dovrà selezionare un determinato commento o un determinato utente.</w:t>
-            </w:r>
-          </w:p>
-          <w:p>
-            <w:pPr>
-              <w:pStyle w:val="ListParagraph"/>
+              <w:t xml:space="preserve">Il </w:t>
+            </w:r>
+            <w:proofErr w:type="spellStart"/>
+            <w:r>
+              <w:rPr>
+                <w:sz w:val="28"/>
+                <w:szCs w:val="28"/>
+              </w:rPr>
+              <w:t>content</w:t>
+            </w:r>
+            <w:proofErr w:type="spellEnd"/>
+            <w:r>
+              <w:rPr>
+                <w:sz w:val="28"/>
+                <w:szCs w:val="28"/>
+              </w:rPr>
+              <w:t xml:space="preserve"> creator dovrà selezionare un determinato commento o un determinato utente.</w:t>
+            </w:r>
+          </w:p>
+          <w:p>
+            <w:pPr>
+              <w:pStyle w:val="Paragrafoelenco"/>
               <w:numPr>
                 <w:ilvl w:val="1"/>
                 <w:numId w:val="14"/>
@@ -11329,7 +12516,23 @@
                 <w:sz w:val="28"/>
                 <w:szCs w:val="28"/>
               </w:rPr>
-              <w:t>Il content creator potrà eliminare il commento o silenziare l’utente selezionato.</w:t>
+              <w:t xml:space="preserve">Il </w:t>
+            </w:r>
+            <w:proofErr w:type="spellStart"/>
+            <w:r>
+              <w:rPr>
+                <w:sz w:val="28"/>
+                <w:szCs w:val="28"/>
+              </w:rPr>
+              <w:t>content</w:t>
+            </w:r>
+            <w:proofErr w:type="spellEnd"/>
+            <w:r>
+              <w:rPr>
+                <w:sz w:val="28"/>
+                <w:szCs w:val="28"/>
+              </w:rPr>
+              <w:t xml:space="preserve"> creator potrà eliminare il commento o silenziare l’utente selezionato.</w:t>
             </w:r>
           </w:p>
         </w:tc>
@@ -11425,7 +12628,7 @@
     </w:p>
     <w:tbl>
       <w:tblPr>
-        <w:tblStyle w:val="TableGrid"/>
+        <w:tblStyle w:val="Grigliatabella"/>
         <w:tblW w:w="0" w:type="auto"/>
         <w:tblLook w:val="04A0" w:firstRow="1" w:lastRow="0" w:firstColumn="1" w:lastColumn="0" w:noHBand="0" w:noVBand="1"/>
       </w:tblPr>
@@ -11709,7 +12912,7 @@
           </w:tcPr>
           <w:p>
             <w:pPr>
-              <w:pStyle w:val="ListParagraph"/>
+              <w:pStyle w:val="Paragrafoelenco"/>
               <w:numPr>
                 <w:ilvl w:val="0"/>
                 <w:numId w:val="19"/>
@@ -11772,7 +12975,7 @@
           </w:p>
           <w:p>
             <w:pPr>
-              <w:pStyle w:val="ListParagraph"/>
+              <w:pStyle w:val="Paragrafoelenco"/>
               <w:numPr>
                 <w:ilvl w:val="0"/>
                 <w:numId w:val="19"/>
@@ -11881,7 +13084,7 @@
     <w:p/>
     <w:tbl>
       <w:tblPr>
-        <w:tblStyle w:val="TableGrid"/>
+        <w:tblStyle w:val="Grigliatabella"/>
         <w:tblW w:w="0" w:type="auto"/>
         <w:tblLook w:val="04A0" w:firstRow="1" w:lastRow="0" w:firstColumn="1" w:lastColumn="0" w:noHBand="0" w:noVBand="1"/>
       </w:tblPr>
@@ -12176,7 +13379,7 @@
           </w:tcPr>
           <w:p>
             <w:pPr>
-              <w:pStyle w:val="ListParagraph"/>
+              <w:pStyle w:val="Paragrafoelenco"/>
               <w:numPr>
                 <w:ilvl w:val="0"/>
                 <w:numId w:val="20"/>
@@ -12210,7 +13413,7 @@
           </w:p>
           <w:p>
             <w:pPr>
-              <w:pStyle w:val="ListParagraph"/>
+              <w:pStyle w:val="Paragrafoelenco"/>
               <w:numPr>
                 <w:ilvl w:val="0"/>
                 <w:numId w:val="20"/>
@@ -12321,7 +13524,7 @@
     </w:p>
     <w:tbl>
       <w:tblPr>
-        <w:tblStyle w:val="TableGrid"/>
+        <w:tblStyle w:val="Grigliatabella"/>
         <w:tblW w:w="0" w:type="auto"/>
         <w:tblLook w:val="04A0" w:firstRow="1" w:lastRow="0" w:firstColumn="1" w:lastColumn="0" w:noHBand="0" w:noVBand="1"/>
       </w:tblPr>
@@ -12617,7 +13820,7 @@
           </w:tcPr>
           <w:p>
             <w:pPr>
-              <w:pStyle w:val="ListParagraph"/>
+              <w:pStyle w:val="Paragrafoelenco"/>
               <w:numPr>
                 <w:ilvl w:val="0"/>
                 <w:numId w:val="21"/>
@@ -12632,7 +13835,23 @@
                 <w:sz w:val="28"/>
                 <w:szCs w:val="28"/>
               </w:rPr>
-              <w:t>Il content creator si accorge di tale comment</w:t>
+              <w:t xml:space="preserve">Il </w:t>
+            </w:r>
+            <w:proofErr w:type="spellStart"/>
+            <w:r>
+              <w:rPr>
+                <w:sz w:val="28"/>
+                <w:szCs w:val="28"/>
+              </w:rPr>
+              <w:t>content</w:t>
+            </w:r>
+            <w:proofErr w:type="spellEnd"/>
+            <w:r>
+              <w:rPr>
+                <w:sz w:val="28"/>
+                <w:szCs w:val="28"/>
+              </w:rPr>
+              <w:t xml:space="preserve"> creator si accorge di tale comment</w:t>
             </w:r>
             <w:r>
               <w:rPr>
@@ -12651,7 +13870,7 @@
           </w:p>
           <w:p>
             <w:pPr>
-              <w:pStyle w:val="ListParagraph"/>
+              <w:pStyle w:val="Paragrafoelenco"/>
               <w:numPr>
                 <w:ilvl w:val="0"/>
                 <w:numId w:val="21"/>
@@ -12666,7 +13885,23 @@
                 <w:sz w:val="28"/>
                 <w:szCs w:val="28"/>
               </w:rPr>
-              <w:t xml:space="preserve">Il content creator </w:t>
+              <w:t xml:space="preserve">Il </w:t>
+            </w:r>
+            <w:proofErr w:type="spellStart"/>
+            <w:r>
+              <w:rPr>
+                <w:sz w:val="28"/>
+                <w:szCs w:val="28"/>
+              </w:rPr>
+              <w:t>content</w:t>
+            </w:r>
+            <w:proofErr w:type="spellEnd"/>
+            <w:r>
+              <w:rPr>
+                <w:sz w:val="28"/>
+                <w:szCs w:val="28"/>
+              </w:rPr>
+              <w:t xml:space="preserve"> creator </w:t>
             </w:r>
             <w:r>
               <w:rPr>
@@ -12890,7 +14125,7 @@
     </w:p>
     <w:tbl>
       <w:tblPr>
-        <w:tblStyle w:val="TableGrid"/>
+        <w:tblStyle w:val="Grigliatabella"/>
         <w:tblW w:w="0" w:type="auto"/>
         <w:tblLook w:val="04A0" w:firstRow="1" w:lastRow="0" w:firstColumn="1" w:lastColumn="0" w:noHBand="0" w:noVBand="1"/>
       </w:tblPr>
@@ -12999,7 +14234,23 @@
                 <w:sz w:val="28"/>
                 <w:szCs w:val="28"/>
               </w:rPr>
-              <w:t>’allocazione di memoria per l’archiviazione su cloud dei diversi podcast potrebbe risultare insufficiente per l’intera gamma di contenuti dei vari content creator.</w:t>
+              <w:t xml:space="preserve">’allocazione di memoria per l’archiviazione su cloud dei diversi podcast potrebbe risultare insufficiente per l’intera gamma di contenuti dei vari </w:t>
+            </w:r>
+            <w:proofErr w:type="spellStart"/>
+            <w:r>
+              <w:rPr>
+                <w:sz w:val="28"/>
+                <w:szCs w:val="28"/>
+              </w:rPr>
+              <w:t>content</w:t>
+            </w:r>
+            <w:proofErr w:type="spellEnd"/>
+            <w:r>
+              <w:rPr>
+                <w:sz w:val="28"/>
+                <w:szCs w:val="28"/>
+              </w:rPr>
+              <w:t xml:space="preserve"> creator.</w:t>
             </w:r>
           </w:p>
         </w:tc>
@@ -13016,7 +14267,7 @@
     </w:p>
     <w:tbl>
       <w:tblPr>
-        <w:tblStyle w:val="TableGrid"/>
+        <w:tblStyle w:val="Grigliatabella"/>
         <w:tblW w:w="0" w:type="auto"/>
         <w:tblLook w:val="04A0" w:firstRow="1" w:lastRow="0" w:firstColumn="1" w:lastColumn="0" w:noHBand="0" w:noVBand="1"/>
       </w:tblPr>
@@ -13134,7 +14385,23 @@
                 <w:sz w:val="28"/>
                 <w:szCs w:val="28"/>
               </w:rPr>
-              <w:t>a gestione di un elevato numero di utenti connessi contemporaneamente e trasmissioni live simultanee potrebbe mettere a rischio la stabilità dell’applicativo portando potenzialmente ad un sovraccarico del sistema e di conseguenza ad un possibile crush di quest’ultimo.</w:t>
+              <w:t xml:space="preserve">a gestione di un elevato numero di utenti connessi contemporaneamente e trasmissioni live simultanee potrebbe mettere a rischio la stabilità dell’applicativo portando potenzialmente ad un sovraccarico del sistema e di conseguenza ad un possibile </w:t>
+            </w:r>
+            <w:proofErr w:type="spellStart"/>
+            <w:r>
+              <w:rPr>
+                <w:sz w:val="28"/>
+                <w:szCs w:val="28"/>
+              </w:rPr>
+              <w:t>crush</w:t>
+            </w:r>
+            <w:proofErr w:type="spellEnd"/>
+            <w:r>
+              <w:rPr>
+                <w:sz w:val="28"/>
+                <w:szCs w:val="28"/>
+              </w:rPr>
+              <w:t xml:space="preserve"> di quest’ultimo.</w:t>
             </w:r>
           </w:p>
         </w:tc>
@@ -13151,7 +14418,7 @@
     </w:p>
     <w:tbl>
       <w:tblPr>
-        <w:tblStyle w:val="TableGrid"/>
+        <w:tblStyle w:val="Grigliatabella"/>
         <w:tblW w:w="0" w:type="auto"/>
         <w:tblLook w:val="04A0" w:firstRow="1" w:lastRow="0" w:firstColumn="1" w:lastColumn="0" w:noHBand="0" w:noVBand="1"/>
       </w:tblPr>
@@ -13288,7 +14555,7 @@
     </w:p>
     <w:tbl>
       <w:tblPr>
-        <w:tblStyle w:val="TableGrid"/>
+        <w:tblStyle w:val="Grigliatabella"/>
         <w:tblW w:w="0" w:type="auto"/>
         <w:tblLook w:val="04A0" w:firstRow="1" w:lastRow="0" w:firstColumn="1" w:lastColumn="0" w:noHBand="0" w:noVBand="1"/>
       </w:tblPr>
@@ -13408,7 +14675,23 @@
                 <w:sz w:val="28"/>
                 <w:szCs w:val="28"/>
               </w:rPr>
-              <w:t>La non conformità alla normative di utilizzo da parte dei content creator potrebbe mettere a rischio la coerenza e l’appropriatezza dell’utilizzo dell’applicativo.</w:t>
+              <w:t xml:space="preserve">La non conformità alla normative di utilizzo da parte dei </w:t>
+            </w:r>
+            <w:proofErr w:type="spellStart"/>
+            <w:r>
+              <w:rPr>
+                <w:sz w:val="28"/>
+                <w:szCs w:val="28"/>
+              </w:rPr>
+              <w:t>content</w:t>
+            </w:r>
+            <w:proofErr w:type="spellEnd"/>
+            <w:r>
+              <w:rPr>
+                <w:sz w:val="28"/>
+                <w:szCs w:val="28"/>
+              </w:rPr>
+              <w:t xml:space="preserve"> creator potrebbe mettere a rischio la coerenza e l’appropriatezza dell’utilizzo dell’applicativo.</w:t>
             </w:r>
           </w:p>
         </w:tc>
@@ -13425,7 +14708,7 @@
     </w:p>
     <w:tbl>
       <w:tblPr>
-        <w:tblStyle w:val="TableGrid"/>
+        <w:tblStyle w:val="Grigliatabella"/>
         <w:tblW w:w="0" w:type="auto"/>
         <w:tblLook w:val="04A0" w:firstRow="1" w:lastRow="0" w:firstColumn="1" w:lastColumn="0" w:noHBand="0" w:noVBand="1"/>
       </w:tblPr>
@@ -13547,12 +14830,21 @@
               </w:rPr>
               <w:t xml:space="preserve">È essenziale garantire ai </w:t>
             </w:r>
-            <w:r>
-              <w:rPr>
-                <w:sz w:val="28"/>
-                <w:szCs w:val="28"/>
-              </w:rPr>
-              <w:t>content creator</w:t>
+            <w:proofErr w:type="spellStart"/>
+            <w:r>
+              <w:rPr>
+                <w:sz w:val="28"/>
+                <w:szCs w:val="28"/>
+              </w:rPr>
+              <w:t>content</w:t>
+            </w:r>
+            <w:proofErr w:type="spellEnd"/>
+            <w:r>
+              <w:rPr>
+                <w:sz w:val="28"/>
+                <w:szCs w:val="28"/>
+              </w:rPr>
+              <w:t xml:space="preserve"> creator</w:t>
             </w:r>
             <w:r>
               <w:rPr>
@@ -13702,12 +14994,30 @@
           <w:szCs w:val="48"/>
         </w:rPr>
         <w:lastRenderedPageBreak/>
-        <w:t>Design decision.</w:t>
+        <w:t xml:space="preserve">Design </w:t>
+      </w:r>
+      <w:proofErr w:type="spellStart"/>
+      <w:r>
+        <w:rPr>
+          <w:color w:val="FF0000"/>
+          <w:sz w:val="48"/>
+          <w:szCs w:val="48"/>
+        </w:rPr>
+        <w:t>decision</w:t>
+      </w:r>
+      <w:proofErr w:type="spellEnd"/>
+      <w:r>
+        <w:rPr>
+          <w:color w:val="FF0000"/>
+          <w:sz w:val="48"/>
+          <w:szCs w:val="48"/>
+        </w:rPr>
+        <w:t>.</w:t>
       </w:r>
     </w:p>
     <w:tbl>
       <w:tblPr>
-        <w:tblStyle w:val="TableGrid"/>
+        <w:tblStyle w:val="Grigliatabella"/>
         <w:tblW w:w="0" w:type="auto"/>
         <w:tblLook w:val="04A0" w:firstRow="1" w:lastRow="0" w:firstColumn="1" w:lastColumn="0" w:noHBand="0" w:noVBand="1"/>
       </w:tblPr>
@@ -13838,7 +15148,7 @@
     </w:p>
     <w:tbl>
       <w:tblPr>
-        <w:tblStyle w:val="TableGrid"/>
+        <w:tblStyle w:val="Grigliatabella"/>
         <w:tblW w:w="0" w:type="auto"/>
         <w:tblLook w:val="04A0" w:firstRow="1" w:lastRow="0" w:firstColumn="1" w:lastColumn="0" w:noHBand="0" w:noVBand="1"/>
       </w:tblPr>
@@ -13959,7 +15269,7 @@
     </w:p>
     <w:tbl>
       <w:tblPr>
-        <w:tblStyle w:val="TableGrid"/>
+        <w:tblStyle w:val="Grigliatabella"/>
         <w:tblW w:w="0" w:type="auto"/>
         <w:tblLook w:val="04A0" w:firstRow="1" w:lastRow="0" w:firstColumn="1" w:lastColumn="0" w:noHBand="0" w:noVBand="1"/>
       </w:tblPr>
@@ -14080,7 +15390,7 @@
     </w:p>
     <w:tbl>
       <w:tblPr>
-        <w:tblStyle w:val="TableGrid"/>
+        <w:tblStyle w:val="Grigliatabella"/>
         <w:tblW w:w="0" w:type="auto"/>
         <w:tblLook w:val="04A0" w:firstRow="1" w:lastRow="0" w:firstColumn="1" w:lastColumn="0" w:noHBand="0" w:noVBand="1"/>
       </w:tblPr>
@@ -14201,7 +15511,7 @@
     </w:p>
     <w:tbl>
       <w:tblPr>
-        <w:tblStyle w:val="TableGrid"/>
+        <w:tblStyle w:val="Grigliatabella"/>
         <w:tblW w:w="0" w:type="auto"/>
         <w:tblLook w:val="04A0" w:firstRow="1" w:lastRow="0" w:firstColumn="1" w:lastColumn="0" w:noHBand="0" w:noVBand="1"/>
       </w:tblPr>
@@ -14321,7 +15631,7 @@
     <w:p/>
     <w:tbl>
       <w:tblPr>
-        <w:tblStyle w:val="TableGrid"/>
+        <w:tblStyle w:val="Grigliatabella"/>
         <w:tblW w:w="0" w:type="auto"/>
         <w:tblLook w:val="04A0" w:firstRow="1" w:lastRow="0" w:firstColumn="1" w:lastColumn="0" w:noHBand="0" w:noVBand="1"/>
       </w:tblPr>
@@ -14540,7 +15850,7 @@
     <w:p/>
     <w:tbl>
       <w:tblPr>
-        <w:tblStyle w:val="TableGrid"/>
+        <w:tblStyle w:val="Grigliatabella"/>
         <w:tblW w:w="0" w:type="auto"/>
         <w:tblLook w:val="04A0" w:firstRow="1" w:lastRow="0" w:firstColumn="1" w:lastColumn="0" w:noHBand="0" w:noVBand="1"/>
       </w:tblPr>
@@ -14651,7 +15961,7 @@
                           <pic:cNvPicPr/>
                         </pic:nvPicPr>
                         <pic:blipFill>
-                          <a:blip r:embed="rId8">
+                          <a:blip r:embed="rId6">
                             <a:extLst>
                               <a:ext uri="{28A0092B-C50C-407E-A947-70E740481C1C}">
                                 <a14:useLocalDpi xmlns:a14="http://schemas.microsoft.com/office/drawing/2010/main" val="0"/>
@@ -14684,7 +15994,7 @@
     <w:p/>
     <w:tbl>
       <w:tblPr>
-        <w:tblStyle w:val="TableGrid"/>
+        <w:tblStyle w:val="Grigliatabella"/>
         <w:tblW w:w="0" w:type="auto"/>
         <w:tblLook w:val="04A0" w:firstRow="1" w:lastRow="0" w:firstColumn="1" w:lastColumn="0" w:noHBand="0" w:noVBand="1"/>
       </w:tblPr>
@@ -14804,7 +16114,7 @@
                           <pic:cNvPicPr/>
                         </pic:nvPicPr>
                         <pic:blipFill>
-                          <a:blip r:embed="rId9">
+                          <a:blip r:embed="rId7">
                             <a:extLst>
                               <a:ext uri="{28A0092B-C50C-407E-A947-70E740481C1C}">
                                 <a14:useLocalDpi xmlns:a14="http://schemas.microsoft.com/office/drawing/2010/main" val="0"/>
@@ -14837,7 +16147,7 @@
     <w:p/>
     <w:tbl>
       <w:tblPr>
-        <w:tblStyle w:val="TableGrid"/>
+        <w:tblStyle w:val="Grigliatabella"/>
         <w:tblW w:w="0" w:type="auto"/>
         <w:tblLook w:val="04A0" w:firstRow="1" w:lastRow="0" w:firstColumn="1" w:lastColumn="0" w:noHBand="0" w:noVBand="1"/>
       </w:tblPr>
@@ -14958,7 +16268,7 @@
                           <pic:cNvPicPr/>
                         </pic:nvPicPr>
                         <pic:blipFill rotWithShape="1">
-                          <a:blip r:embed="rId10">
+                          <a:blip r:embed="rId8">
                             <a:extLst>
                               <a:ext uri="{28A0092B-C50C-407E-A947-70E740481C1C}">
                                 <a14:useLocalDpi xmlns:a14="http://schemas.microsoft.com/office/drawing/2010/main" val="0"/>
@@ -15003,7 +16313,7 @@
     <w:p/>
     <w:tbl>
       <w:tblPr>
-        <w:tblStyle w:val="TableGrid"/>
+        <w:tblStyle w:val="Grigliatabella"/>
         <w:tblW w:w="0" w:type="auto"/>
         <w:tblLook w:val="04A0" w:firstRow="1" w:lastRow="0" w:firstColumn="1" w:lastColumn="0" w:noHBand="0" w:noVBand="1"/>
       </w:tblPr>
@@ -15079,16 +16389,14 @@
                 <w:bCs/>
                 <w:sz w:val="28"/>
                 <w:szCs w:val="28"/>
-                <w:lang w:val="en-US"/>
-              </w:rPr>
-            </w:pPr>
-            <w:r>
-              <w:rPr>
-                <w:b/>
-                <w:bCs/>
-                <w:sz w:val="28"/>
-                <w:szCs w:val="28"/>
-                <w:lang w:val="en-US"/>
+              </w:rPr>
+            </w:pPr>
+            <w:r>
+              <w:rPr>
+                <w:b/>
+                <w:bCs/>
+                <w:sz w:val="28"/>
+                <w:szCs w:val="28"/>
               </w:rPr>
               <w:t>SC03, SSC04, SC05, SC06, SC07</w:t>
             </w:r>
@@ -15104,9 +16412,6 @@
           <w:p>
             <w:pPr>
               <w:jc w:val="center"/>
-              <w:rPr>
-                <w:lang w:val="en-US"/>
-              </w:rPr>
             </w:pPr>
           </w:p>
           <w:p>
@@ -15133,7 +16438,7 @@
                           <pic:cNvPicPr/>
                         </pic:nvPicPr>
                         <pic:blipFill>
-                          <a:blip r:embed="rId11">
+                          <a:blip r:embed="rId9">
                             <a:extLst>
                               <a:ext uri="{28A0092B-C50C-407E-A947-70E740481C1C}">
                                 <a14:useLocalDpi xmlns:a14="http://schemas.microsoft.com/office/drawing/2010/main" val="0"/>
@@ -15172,7 +16477,7 @@
     <w:p/>
     <w:tbl>
       <w:tblPr>
-        <w:tblStyle w:val="TableGrid"/>
+        <w:tblStyle w:val="Grigliatabella"/>
         <w:tblW w:w="0" w:type="auto"/>
         <w:tblLook w:val="04A0" w:firstRow="1" w:lastRow="0" w:firstColumn="1" w:lastColumn="0" w:noHBand="0" w:noVBand="1"/>
       </w:tblPr>
@@ -15293,7 +16598,7 @@
                           <pic:cNvPicPr/>
                         </pic:nvPicPr>
                         <pic:blipFill>
-                          <a:blip r:embed="rId12">
+                          <a:blip r:embed="rId10">
                             <a:extLst>
                               <a:ext uri="{28A0092B-C50C-407E-A947-70E740481C1C}">
                                 <a14:useLocalDpi xmlns:a14="http://schemas.microsoft.com/office/drawing/2010/main" val="0"/>
@@ -15331,7 +16636,7 @@
     <w:p/>
     <w:tbl>
       <w:tblPr>
-        <w:tblStyle w:val="TableGrid"/>
+        <w:tblStyle w:val="Grigliatabella"/>
         <w:tblW w:w="0" w:type="auto"/>
         <w:tblLook w:val="04A0" w:firstRow="1" w:lastRow="0" w:firstColumn="1" w:lastColumn="0" w:noHBand="0" w:noVBand="1"/>
       </w:tblPr>
@@ -15446,7 +16751,7 @@
                           <pic:cNvPicPr/>
                         </pic:nvPicPr>
                         <pic:blipFill>
-                          <a:blip r:embed="rId13">
+                          <a:blip r:embed="rId11">
                             <a:extLst>
                               <a:ext uri="{28A0092B-C50C-407E-A947-70E740481C1C}">
                                 <a14:useLocalDpi xmlns:a14="http://schemas.microsoft.com/office/drawing/2010/main" val="0"/>
@@ -15594,7 +16899,7 @@
                           <pic:cNvPicPr/>
                         </pic:nvPicPr>
                         <pic:blipFill>
-                          <a:blip r:embed="rId14">
+                          <a:blip r:embed="rId12">
                             <a:extLst>
                               <a:ext uri="{28A0092B-C50C-407E-A947-70E740481C1C}">
                                 <a14:useLocalDpi xmlns:a14="http://schemas.microsoft.com/office/drawing/2010/main" val="0"/>
@@ -15645,7 +16950,6 @@
       </w:pPr>
     </w:p>
     <w:sectPr>
-      <w:footerReference w:type="default" r:id="rId15"/>
       <w:pgSz w:w="11906" w:h="16838"/>
       <w:pgMar w:top="1417" w:right="1134" w:bottom="1134" w:left="1134" w:header="708" w:footer="708" w:gutter="0"/>
       <w:cols w:space="708"/>
@@ -15655,110 +16959,8 @@
 </w:document>
 </file>
 
-<file path=word/endnotes.xml><?xml version="1.0" encoding="utf-8"?>
-<w:endnotes xmlns:wpc="http://schemas.microsoft.com/office/word/2010/wordprocessingCanvas" xmlns:cx="http://schemas.microsoft.com/office/drawing/2014/chartex" xmlns:cx1="http://schemas.microsoft.com/office/drawing/2015/9/8/chartex" xmlns:cx2="http://schemas.microsoft.com/office/drawing/2015/10/21/chartex" xmlns:cx3="http://schemas.microsoft.com/office/drawing/2016/5/9/chartex" xmlns:cx4="http://schemas.microsoft.com/office/drawing/2016/5/10/chartex" xmlns:cx5="http://schemas.microsoft.com/office/drawing/2016/5/11/chartex" xmlns:cx6="http://schemas.microsoft.com/office/drawing/2016/5/12/chartex" xmlns:cx7="http://schemas.microsoft.com/office/drawing/2016/5/13/chartex" xmlns:cx8="http://schemas.microsoft.com/office/drawing/2016/5/14/chartex" xmlns:mc="http://schemas.openxmlformats.org/markup-compatibility/2006" xmlns:aink="http://schemas.microsoft.com/office/drawing/2016/ink" xmlns:am3d="http://schemas.microsoft.com/office/drawing/2017/model3d" xmlns:o="urn:schemas-microsoft-com:office:office" xmlns:oel="http://schemas.microsoft.com/office/2019/extlst" xmlns:r="http://schemas.openxmlformats.org/officeDocument/2006/relationships" xmlns:m="http://schemas.openxmlformats.org/officeDocument/2006/math" xmlns:v="urn:schemas-microsoft-com:vml" xmlns:wp14="http://schemas.microsoft.com/office/word/2010/wordprocessingDrawing" xmlns:wp="http://schemas.openxmlformats.org/drawingml/2006/wordprocessingDrawing" xmlns:w10="urn:schemas-microsoft-com:office:word" xmlns:w="http://schemas.openxmlformats.org/wordprocessingml/2006/main" xmlns:w14="http://schemas.microsoft.com/office/word/2010/wordml" xmlns:w15="http://schemas.microsoft.com/office/word/2012/wordml" xmlns:w16cex="http://schemas.microsoft.com/office/word/2018/wordml/cex" xmlns:w16cid="http://schemas.microsoft.com/office/word/2016/wordml/cid" xmlns:w16="http://schemas.microsoft.com/office/word/2018/wordml" xmlns:w16sdtdh="http://schemas.microsoft.com/office/word/2020/wordml/sdtdatahash" xmlns:w16se="http://schemas.microsoft.com/office/word/2015/wordml/symex" xmlns:wpg="http://schemas.microsoft.com/office/word/2010/wordprocessingGroup" xmlns:wpi="http://schemas.microsoft.com/office/word/2010/wordprocessingInk" xmlns:wne="http://schemas.microsoft.com/office/word/2006/wordml" xmlns:wps="http://schemas.microsoft.com/office/word/2010/wordprocessingShape" mc:Ignorable="w14 w15 w16se w16cid w16 w16cex w16sdtdh wp14">
-  <w:endnote w:type="separator" w:id="-1">
-    <w:p>
-      <w:pPr>
-        <w:spacing w:after="0" w:line="240" w:lineRule="auto"/>
-      </w:pPr>
-      <w:r>
-        <w:separator/>
-      </w:r>
-    </w:p>
-  </w:endnote>
-  <w:endnote w:type="continuationSeparator" w:id="0">
-    <w:p>
-      <w:pPr>
-        <w:spacing w:after="0" w:line="240" w:lineRule="auto"/>
-      </w:pPr>
-      <w:r>
-        <w:continuationSeparator/>
-      </w:r>
-    </w:p>
-  </w:endnote>
-</w:endnotes>
-</file>
-
-<file path=word/footer1.xml><?xml version="1.0" encoding="utf-8"?>
-<w:ftr xmlns:wpc="http://schemas.microsoft.com/office/word/2010/wordprocessingCanvas" xmlns:cx="http://schemas.microsoft.com/office/drawing/2014/chartex" xmlns:cx1="http://schemas.microsoft.com/office/drawing/2015/9/8/chartex" xmlns:cx2="http://schemas.microsoft.com/office/drawing/2015/10/21/chartex" xmlns:cx3="http://schemas.microsoft.com/office/drawing/2016/5/9/chartex" xmlns:cx4="http://schemas.microsoft.com/office/drawing/2016/5/10/chartex" xmlns:cx5="http://schemas.microsoft.com/office/drawing/2016/5/11/chartex" xmlns:cx6="http://schemas.microsoft.com/office/drawing/2016/5/12/chartex" xmlns:cx7="http://schemas.microsoft.com/office/drawing/2016/5/13/chartex" xmlns:cx8="http://schemas.microsoft.com/office/drawing/2016/5/14/chartex" xmlns:mc="http://schemas.openxmlformats.org/markup-compatibility/2006" xmlns:aink="http://schemas.microsoft.com/office/drawing/2016/ink" xmlns:am3d="http://schemas.microsoft.com/office/drawing/2017/model3d" xmlns:o="urn:schemas-microsoft-com:office:office" xmlns:oel="http://schemas.microsoft.com/office/2019/extlst" xmlns:r="http://schemas.openxmlformats.org/officeDocument/2006/relationships" xmlns:m="http://schemas.openxmlformats.org/officeDocument/2006/math" xmlns:v="urn:schemas-microsoft-com:vml" xmlns:wp14="http://schemas.microsoft.com/office/word/2010/wordprocessingDrawing" xmlns:wp="http://schemas.openxmlformats.org/drawingml/2006/wordprocessingDrawing" xmlns:w10="urn:schemas-microsoft-com:office:word" xmlns:w="http://schemas.openxmlformats.org/wordprocessingml/2006/main" xmlns:w14="http://schemas.microsoft.com/office/word/2010/wordml" xmlns:w15="http://schemas.microsoft.com/office/word/2012/wordml" xmlns:w16cex="http://schemas.microsoft.com/office/word/2018/wordml/cex" xmlns:w16cid="http://schemas.microsoft.com/office/word/2016/wordml/cid" xmlns:w16="http://schemas.microsoft.com/office/word/2018/wordml" xmlns:w16sdtdh="http://schemas.microsoft.com/office/word/2020/wordml/sdtdatahash" xmlns:w16se="http://schemas.microsoft.com/office/word/2015/wordml/symex" xmlns:wpg="http://schemas.microsoft.com/office/word/2010/wordprocessingGroup" xmlns:wpi="http://schemas.microsoft.com/office/word/2010/wordprocessingInk" xmlns:wne="http://schemas.microsoft.com/office/word/2006/wordml" xmlns:wps="http://schemas.microsoft.com/office/word/2010/wordprocessingShape" mc:Ignorable="w14 w15 w16se w16cid w16 w16cex w16sdtdh wp14">
-  <w:sdt>
-    <w:sdtPr>
-      <w:id w:val="430789675"/>
-      <w:docPartObj>
-        <w:docPartGallery w:val="Page Numbers (Bottom of Page)"/>
-        <w:docPartUnique/>
-      </w:docPartObj>
-    </w:sdtPr>
-    <w:sdtEndPr>
-      <w:rPr>
-        <w:noProof/>
-      </w:rPr>
-    </w:sdtEndPr>
-    <w:sdtContent>
-      <w:p>
-        <w:pPr>
-          <w:pStyle w:val="Footer"/>
-        </w:pPr>
-        <w:r>
-          <w:fldChar w:fldCharType="begin"/>
-        </w:r>
-        <w:r>
-          <w:instrText xml:space="preserve"> PAGE   \* MERGEFORMAT </w:instrText>
-        </w:r>
-        <w:r>
-          <w:fldChar w:fldCharType="separate"/>
-        </w:r>
-        <w:r>
-          <w:rPr>
-            <w:noProof/>
-          </w:rPr>
-          <w:t>2</w:t>
-        </w:r>
-        <w:r>
-          <w:rPr>
-            <w:noProof/>
-          </w:rPr>
-          <w:fldChar w:fldCharType="end"/>
-        </w:r>
-      </w:p>
-    </w:sdtContent>
-  </w:sdt>
-  <w:p>
-    <w:pPr>
-      <w:pStyle w:val="Footer"/>
-    </w:pPr>
-  </w:p>
-</w:ftr>
-</file>
-
-<file path=word/footnotes.xml><?xml version="1.0" encoding="utf-8"?>
-<w:footnotes xmlns:wpc="http://schemas.microsoft.com/office/word/2010/wordprocessingCanvas" xmlns:cx="http://schemas.microsoft.com/office/drawing/2014/chartex" xmlns:cx1="http://schemas.microsoft.com/office/drawing/2015/9/8/chartex" xmlns:cx2="http://schemas.microsoft.com/office/drawing/2015/10/21/chartex" xmlns:cx3="http://schemas.microsoft.com/office/drawing/2016/5/9/chartex" xmlns:cx4="http://schemas.microsoft.com/office/drawing/2016/5/10/chartex" xmlns:cx5="http://schemas.microsoft.com/office/drawing/2016/5/11/chartex" xmlns:cx6="http://schemas.microsoft.com/office/drawing/2016/5/12/chartex" xmlns:cx7="http://schemas.microsoft.com/office/drawing/2016/5/13/chartex" xmlns:cx8="http://schemas.microsoft.com/office/drawing/2016/5/14/chartex" xmlns:mc="http://schemas.openxmlformats.org/markup-compatibility/2006" xmlns:aink="http://schemas.microsoft.com/office/drawing/2016/ink" xmlns:am3d="http://schemas.microsoft.com/office/drawing/2017/model3d" xmlns:o="urn:schemas-microsoft-com:office:office" xmlns:oel="http://schemas.microsoft.com/office/2019/extlst" xmlns:r="http://schemas.openxmlformats.org/officeDocument/2006/relationships" xmlns:m="http://schemas.openxmlformats.org/officeDocument/2006/math" xmlns:v="urn:schemas-microsoft-com:vml" xmlns:wp14="http://schemas.microsoft.com/office/word/2010/wordprocessingDrawing" xmlns:wp="http://schemas.openxmlformats.org/drawingml/2006/wordprocessingDrawing" xmlns:w10="urn:schemas-microsoft-com:office:word" xmlns:w="http://schemas.openxmlformats.org/wordprocessingml/2006/main" xmlns:w14="http://schemas.microsoft.com/office/word/2010/wordml" xmlns:w15="http://schemas.microsoft.com/office/word/2012/wordml" xmlns:w16cex="http://schemas.microsoft.com/office/word/2018/wordml/cex" xmlns:w16cid="http://schemas.microsoft.com/office/word/2016/wordml/cid" xmlns:w16="http://schemas.microsoft.com/office/word/2018/wordml" xmlns:w16sdtdh="http://schemas.microsoft.com/office/word/2020/wordml/sdtdatahash" xmlns:w16se="http://schemas.microsoft.com/office/word/2015/wordml/symex" xmlns:wpg="http://schemas.microsoft.com/office/word/2010/wordprocessingGroup" xmlns:wpi="http://schemas.microsoft.com/office/word/2010/wordprocessingInk" xmlns:wne="http://schemas.microsoft.com/office/word/2006/wordml" xmlns:wps="http://schemas.microsoft.com/office/word/2010/wordprocessingShape" mc:Ignorable="w14 w15 w16se w16cid w16 w16cex w16sdtdh wp14">
-  <w:footnote w:type="separator" w:id="-1">
-    <w:p>
-      <w:pPr>
-        <w:spacing w:after="0" w:line="240" w:lineRule="auto"/>
-      </w:pPr>
-      <w:r>
-        <w:separator/>
-      </w:r>
-    </w:p>
-  </w:footnote>
-  <w:footnote w:type="continuationSeparator" w:id="0">
-    <w:p>
-      <w:pPr>
-        <w:spacing w:after="0" w:line="240" w:lineRule="auto"/>
-      </w:pPr>
-      <w:r>
-        <w:continuationSeparator/>
-      </w:r>
-    </w:p>
-  </w:footnote>
-</w:footnotes>
-</file>
-
 <file path=word/numbering.xml><?xml version="1.0" encoding="utf-8"?>
-<w:numbering xmlns:wpc="http://schemas.microsoft.com/office/word/2010/wordprocessingCanvas" xmlns:cx="http://schemas.microsoft.com/office/drawing/2014/chartex" xmlns:cx1="http://schemas.microsoft.com/office/drawing/2015/9/8/chartex" xmlns:cx2="http://schemas.microsoft.com/office/drawing/2015/10/21/chartex" xmlns:cx3="http://schemas.microsoft.com/office/drawing/2016/5/9/chartex" xmlns:cx4="http://schemas.microsoft.com/office/drawing/2016/5/10/chartex" xmlns:cx5="http://schemas.microsoft.com/office/drawing/2016/5/11/chartex" xmlns:cx6="http://schemas.microsoft.com/office/drawing/2016/5/12/chartex" xmlns:cx7="http://schemas.microsoft.com/office/drawing/2016/5/13/chartex" xmlns:cx8="http://schemas.microsoft.com/office/drawing/2016/5/14/chartex" xmlns:mc="http://schemas.openxmlformats.org/markup-compatibility/2006" xmlns:aink="http://schemas.microsoft.com/office/drawing/2016/ink" xmlns:am3d="http://schemas.microsoft.com/office/drawing/2017/model3d" xmlns:o="urn:schemas-microsoft-com:office:office" xmlns:oel="http://schemas.microsoft.com/office/2019/extlst" xmlns:r="http://schemas.openxmlformats.org/officeDocument/2006/relationships" xmlns:m="http://schemas.openxmlformats.org/officeDocument/2006/math" xmlns:v="urn:schemas-microsoft-com:vml" xmlns:wp14="http://schemas.microsoft.com/office/word/2010/wordprocessingDrawing" xmlns:wp="http://schemas.openxmlformats.org/drawingml/2006/wordprocessingDrawing" xmlns:w10="urn:schemas-microsoft-com:office:word" xmlns:w="http://schemas.openxmlformats.org/wordprocessingml/2006/main" xmlns:w14="http://schemas.microsoft.com/office/word/2010/wordml" xmlns:w15="http://schemas.microsoft.com/office/word/2012/wordml" xmlns:w16cex="http://schemas.microsoft.com/office/word/2018/wordml/cex" xmlns:w16cid="http://schemas.microsoft.com/office/word/2016/wordml/cid" xmlns:w16="http://schemas.microsoft.com/office/word/2018/wordml" xmlns:w16sdtdh="http://schemas.microsoft.com/office/word/2020/wordml/sdtdatahash" xmlns:w16se="http://schemas.microsoft.com/office/word/2015/wordml/symex" xmlns:wpg="http://schemas.microsoft.com/office/word/2010/wordprocessingGroup" xmlns:wpi="http://schemas.microsoft.com/office/word/2010/wordprocessingInk" xmlns:wne="http://schemas.microsoft.com/office/word/2006/wordml" xmlns:wps="http://schemas.microsoft.com/office/word/2010/wordprocessingShape" mc:Ignorable="w14 w15 w16se w16cid w16 w16cex w16sdtdh wp14">
+<w:numbering xmlns:wpc="http://schemas.microsoft.com/office/word/2010/wordprocessingCanvas" xmlns:cx="http://schemas.microsoft.com/office/drawing/2014/chartex" xmlns:cx1="http://schemas.microsoft.com/office/drawing/2015/9/8/chartex" xmlns:cx2="http://schemas.microsoft.com/office/drawing/2015/10/21/chartex" xmlns:cx3="http://schemas.microsoft.com/office/drawing/2016/5/9/chartex" xmlns:cx4="http://schemas.microsoft.com/office/drawing/2016/5/10/chartex" xmlns:cx5="http://schemas.microsoft.com/office/drawing/2016/5/11/chartex" xmlns:cx6="http://schemas.microsoft.com/office/drawing/2016/5/12/chartex" xmlns:cx7="http://schemas.microsoft.com/office/drawing/2016/5/13/chartex" xmlns:cx8="http://schemas.microsoft.com/office/drawing/2016/5/14/chartex" xmlns:mc="http://schemas.openxmlformats.org/markup-compatibility/2006" xmlns:aink="http://schemas.microsoft.com/office/drawing/2016/ink" xmlns:am3d="http://schemas.microsoft.com/office/drawing/2017/model3d" xmlns:o="urn:schemas-microsoft-com:office:office" xmlns:r="http://schemas.openxmlformats.org/officeDocument/2006/relationships" xmlns:m="http://schemas.openxmlformats.org/officeDocument/2006/math" xmlns:v="urn:schemas-microsoft-com:vml" xmlns:wp14="http://schemas.microsoft.com/office/word/2010/wordprocessingDrawing" xmlns:wp="http://schemas.openxmlformats.org/drawingml/2006/wordprocessingDrawing" xmlns:w10="urn:schemas-microsoft-com:office:word" xmlns:w="http://schemas.openxmlformats.org/wordprocessingml/2006/main" xmlns:w14="http://schemas.microsoft.com/office/word/2010/wordml" xmlns:w15="http://schemas.microsoft.com/office/word/2012/wordml" xmlns:w16cex="http://schemas.microsoft.com/office/word/2018/wordml/cex" xmlns:w16cid="http://schemas.microsoft.com/office/word/2016/wordml/cid" xmlns:w16="http://schemas.microsoft.com/office/word/2018/wordml" xmlns:w16sdtdh="http://schemas.microsoft.com/office/word/2020/wordml/sdtdatahash" xmlns:w16se="http://schemas.microsoft.com/office/word/2015/wordml/symex" xmlns:wpg="http://schemas.microsoft.com/office/word/2010/wordprocessingGroup" xmlns:wpi="http://schemas.microsoft.com/office/word/2010/wordprocessingInk" xmlns:wne="http://schemas.microsoft.com/office/word/2006/wordml" xmlns:wps="http://schemas.microsoft.com/office/word/2010/wordprocessingShape" mc:Ignorable="w14 w15 w16se w16cid w16 w16cex w16sdtdh wp14">
   <w:abstractNum w:abstractNumId="0" w15:restartNumberingAfterBreak="0">
     <w:nsid w:val="17670DF6"/>
     <w:multiLevelType w:val="hybridMultilevel"/>
@@ -17782,67 +18984,67 @@
       </w:rPr>
     </w:lvl>
   </w:abstractNum>
-  <w:num w:numId="1" w16cid:durableId="881095075">
+  <w:num w:numId="1">
     <w:abstractNumId w:val="11"/>
   </w:num>
-  <w:num w:numId="2" w16cid:durableId="1195003361">
+  <w:num w:numId="2">
     <w:abstractNumId w:val="18"/>
   </w:num>
-  <w:num w:numId="3" w16cid:durableId="534464763">
+  <w:num w:numId="3">
     <w:abstractNumId w:val="4"/>
   </w:num>
-  <w:num w:numId="4" w16cid:durableId="1073164111">
+  <w:num w:numId="4">
     <w:abstractNumId w:val="19"/>
   </w:num>
-  <w:num w:numId="5" w16cid:durableId="596519125">
+  <w:num w:numId="5">
     <w:abstractNumId w:val="7"/>
   </w:num>
-  <w:num w:numId="6" w16cid:durableId="2034264811">
+  <w:num w:numId="6">
     <w:abstractNumId w:val="0"/>
   </w:num>
-  <w:num w:numId="7" w16cid:durableId="201212556">
+  <w:num w:numId="7">
     <w:abstractNumId w:val="15"/>
   </w:num>
-  <w:num w:numId="8" w16cid:durableId="1648321639">
+  <w:num w:numId="8">
     <w:abstractNumId w:val="16"/>
   </w:num>
-  <w:num w:numId="9" w16cid:durableId="1637105043">
+  <w:num w:numId="9">
     <w:abstractNumId w:val="20"/>
   </w:num>
-  <w:num w:numId="10" w16cid:durableId="898858289">
+  <w:num w:numId="10">
     <w:abstractNumId w:val="10"/>
   </w:num>
-  <w:num w:numId="11" w16cid:durableId="819612283">
+  <w:num w:numId="11">
     <w:abstractNumId w:val="3"/>
   </w:num>
-  <w:num w:numId="12" w16cid:durableId="1918055401">
+  <w:num w:numId="12">
     <w:abstractNumId w:val="8"/>
   </w:num>
-  <w:num w:numId="13" w16cid:durableId="1905947443">
+  <w:num w:numId="13">
     <w:abstractNumId w:val="6"/>
   </w:num>
-  <w:num w:numId="14" w16cid:durableId="305355455">
+  <w:num w:numId="14">
     <w:abstractNumId w:val="2"/>
   </w:num>
-  <w:num w:numId="15" w16cid:durableId="1783770023">
+  <w:num w:numId="15">
     <w:abstractNumId w:val="17"/>
   </w:num>
-  <w:num w:numId="16" w16cid:durableId="1818186093">
+  <w:num w:numId="16">
     <w:abstractNumId w:val="9"/>
   </w:num>
-  <w:num w:numId="17" w16cid:durableId="53814363">
+  <w:num w:numId="17">
     <w:abstractNumId w:val="13"/>
   </w:num>
-  <w:num w:numId="18" w16cid:durableId="990451012">
+  <w:num w:numId="18">
     <w:abstractNumId w:val="5"/>
   </w:num>
-  <w:num w:numId="19" w16cid:durableId="671682355">
+  <w:num w:numId="19">
     <w:abstractNumId w:val="1"/>
   </w:num>
-  <w:num w:numId="20" w16cid:durableId="387846473">
+  <w:num w:numId="20">
     <w:abstractNumId w:val="14"/>
   </w:num>
-  <w:num w:numId="21" w16cid:durableId="60298053">
+  <w:num w:numId="21">
     <w:abstractNumId w:val="12"/>
   </w:num>
 </w:numbering>
@@ -18243,18 +19445,18 @@
     <w:lsdException w:name="Unresolved Mention" w:semiHidden="1" w:unhideWhenUsed="1"/>
     <w:lsdException w:name="Smart Link" w:semiHidden="1" w:unhideWhenUsed="1"/>
   </w:latentStyles>
-  <w:style w:type="paragraph" w:default="1" w:styleId="Normal">
+  <w:style w:type="paragraph" w:default="1" w:styleId="Normale">
     <w:name w:val="Normal"/>
     <w:qFormat/>
     <w:rsid w:val="00291CAA"/>
   </w:style>
-  <w:style w:type="character" w:default="1" w:styleId="DefaultParagraphFont">
+  <w:style w:type="character" w:default="1" w:styleId="Carpredefinitoparagrafo">
     <w:name w:val="Default Paragraph Font"/>
     <w:uiPriority w:val="1"/>
     <w:semiHidden/>
     <w:unhideWhenUsed/>
   </w:style>
-  <w:style w:type="table" w:default="1" w:styleId="TableNormal">
+  <w:style w:type="table" w:default="1" w:styleId="Tabellanormale">
     <w:name w:val="Normal Table"/>
     <w:uiPriority w:val="99"/>
     <w:semiHidden/>
@@ -18269,15 +19471,15 @@
       </w:tblCellMar>
     </w:tblPr>
   </w:style>
-  <w:style w:type="numbering" w:default="1" w:styleId="NoList">
+  <w:style w:type="numbering" w:default="1" w:styleId="Nessunelenco">
     <w:name w:val="No List"/>
     <w:uiPriority w:val="99"/>
     <w:semiHidden/>
     <w:unhideWhenUsed/>
   </w:style>
-  <w:style w:type="table" w:styleId="TableGrid">
+  <w:style w:type="table" w:styleId="Grigliatabella">
     <w:name w:val="Table Grid"/>
-    <w:basedOn w:val="TableNormal"/>
+    <w:basedOn w:val="Tabellanormale"/>
     <w:uiPriority w:val="39"/>
     <w:rsid w:val="00291CAA"/>
     <w:pPr>
@@ -18294,9 +19496,9 @@
       </w:tblBorders>
     </w:tblPr>
   </w:style>
-  <w:style w:type="paragraph" w:styleId="ListParagraph">
+  <w:style w:type="paragraph" w:styleId="Paragrafoelenco">
     <w:name w:val="List Paragraph"/>
-    <w:basedOn w:val="Normal"/>
+    <w:basedOn w:val="Normale"/>
     <w:uiPriority w:val="34"/>
     <w:qFormat/>
     <w:rsid w:val="00291CAA"/>
@@ -18304,50 +19506,6 @@
       <w:ind w:left="720"/>
       <w:contextualSpacing/>
     </w:pPr>
-  </w:style>
-  <w:style w:type="paragraph" w:styleId="Header">
-    <w:name w:val="header"/>
-    <w:basedOn w:val="Normal"/>
-    <w:link w:val="HeaderChar"/>
-    <w:uiPriority w:val="99"/>
-    <w:unhideWhenUsed/>
-    <w:rsid w:val="003128D1"/>
-    <w:pPr>
-      <w:tabs>
-        <w:tab w:val="center" w:pos="4819"/>
-        <w:tab w:val="right" w:pos="9638"/>
-      </w:tabs>
-      <w:spacing w:after="0" w:line="240" w:lineRule="auto"/>
-    </w:pPr>
-  </w:style>
-  <w:style w:type="character" w:customStyle="1" w:styleId="HeaderChar">
-    <w:name w:val="Header Char"/>
-    <w:basedOn w:val="DefaultParagraphFont"/>
-    <w:link w:val="Header"/>
-    <w:uiPriority w:val="99"/>
-    <w:rsid w:val="003128D1"/>
-  </w:style>
-  <w:style w:type="paragraph" w:styleId="Footer">
-    <w:name w:val="footer"/>
-    <w:basedOn w:val="Normal"/>
-    <w:link w:val="FooterChar"/>
-    <w:uiPriority w:val="99"/>
-    <w:unhideWhenUsed/>
-    <w:rsid w:val="003128D1"/>
-    <w:pPr>
-      <w:tabs>
-        <w:tab w:val="center" w:pos="4819"/>
-        <w:tab w:val="right" w:pos="9638"/>
-      </w:tabs>
-      <w:spacing w:after="0" w:line="240" w:lineRule="auto"/>
-    </w:pPr>
-  </w:style>
-  <w:style w:type="character" w:customStyle="1" w:styleId="FooterChar">
-    <w:name w:val="Footer Char"/>
-    <w:basedOn w:val="DefaultParagraphFont"/>
-    <w:link w:val="Footer"/>
-    <w:uiPriority w:val="99"/>
-    <w:rsid w:val="003128D1"/>
   </w:style>
 </w:styles>
 </file>

</xml_diff>